<commit_message>
feat: improve design and internatilization, update brand identity AGAIN
</commit_message>
<xml_diff>
--- a/docs/BRAND IDENTITY Kalorat.docx
+++ b/docs/BRAND IDENTITY Kalorat.docx
@@ -18,35 +18,42 @@
           <w:bCs/>
           <w:lang w:val="en-GB"/>
         </w:rPr>
-        <w:t>BRAND IDENTITY: KALORAT 2.0</w:t>
+        <w:t>BRAND IDENTITY: KALORAT</w:t>
       </w:r>
     </w:p>
     <w:p>
       <w:pPr>
-        <w:rPr>
-          <w:rFonts w:ascii="Outfit" w:hAnsi="Outfit"/>
-          <w:lang w:val="en-GB"/>
-        </w:rPr>
-      </w:pPr>
-      <w:r>
         <w:rPr>
           <w:rFonts w:ascii="Outfit" w:hAnsi="Outfit"/>
           <w:b/>
           <w:bCs/>
           <w:lang w:val="en-GB"/>
         </w:rPr>
-        <w:t>The Altimeter for Your Nutrition</w:t>
-      </w:r>
-    </w:p>
-    <w:p>
-      <w:pPr>
+      </w:pPr>
+      <w:r>
         <w:rPr>
           <w:rFonts w:ascii="Outfit" w:hAnsi="Outfit"/>
           <w:b/>
           <w:bCs/>
           <w:lang w:val="en-GB"/>
         </w:rPr>
-      </w:pPr>
+        <w:t>1. Brand Essence: "Digital Alpinism"</w:t>
+      </w:r>
+    </w:p>
+    <w:p>
+      <w:pPr>
+        <w:rPr>
+          <w:rFonts w:ascii="Outfit" w:hAnsi="Outfit"/>
+          <w:lang w:val="en-GB"/>
+        </w:rPr>
+      </w:pPr>
+      <w:r>
+        <w:rPr>
+          <w:rFonts w:ascii="Outfit" w:hAnsi="Outfit"/>
+          <w:lang w:val="en-GB"/>
+        </w:rPr>
+        <w:t xml:space="preserve">Kalorat is a premium companion for those who value clarity and companionship. It is built on the philosophy of </w:t>
+      </w:r>
       <w:r>
         <w:rPr>
           <w:rFonts w:ascii="Outfit" w:hAnsi="Outfit"/>
@@ -54,7 +61,14 @@
           <w:bCs/>
           <w:lang w:val="en-GB"/>
         </w:rPr>
-        <w:t>1. Brand Essence: "Digital Alpinism"</w:t>
+        <w:t>Digital Alpinism</w:t>
+      </w:r>
+      <w:r>
+        <w:rPr>
+          <w:rFonts w:ascii="Outfit" w:hAnsi="Outfit"/>
+          <w:lang w:val="en-GB"/>
+        </w:rPr>
+        <w:t xml:space="preserve">: a design language inspired by modern Austrian architecture (Vorarlberg style) paired with the heart of a "Bergführer" (Mountain Guide). </w:t>
       </w:r>
     </w:p>
     <w:p>
@@ -69,8 +83,20 @@
           <w:rFonts w:ascii="Outfit" w:hAnsi="Outfit"/>
           <w:lang w:val="en-GB"/>
         </w:rPr>
-        <w:t xml:space="preserve">Kalorat is a </w:t>
-      </w:r>
+        <w:t>We reject the cold, robotic feel of technical trackers and the childish clutter of gamified apps. Instead, we offer a space that feels like a modern mountain cabin—sharp and precise on the outside, but warm, honest, and human on the inside.</w:t>
+      </w:r>
+    </w:p>
+    <w:p>
+      <w:pPr>
+        <w:numPr>
+          <w:ilvl w:val="0"/>
+          <w:numId w:val="22"/>
+        </w:numPr>
+        <w:rPr>
+          <w:rFonts w:ascii="Outfit" w:hAnsi="Outfit"/>
+          <w:lang w:val="en-GB"/>
+        </w:rPr>
+      </w:pPr>
       <w:r>
         <w:rPr>
           <w:rFonts w:ascii="Outfit" w:hAnsi="Outfit"/>
@@ -78,15 +104,27 @@
           <w:bCs/>
           <w:lang w:val="en-GB"/>
         </w:rPr>
-        <w:t>precision instrument</w:t>
+        <w:t>The Vibe:</w:t>
       </w:r>
       <w:r>
         <w:rPr>
           <w:rFonts w:ascii="Outfit" w:hAnsi="Outfit"/>
           <w:lang w:val="en-GB"/>
         </w:rPr>
-        <w:t xml:space="preserve"> for human performance. We have evolved from "Alpine Minimalism" to </w:t>
-      </w:r>
+        <w:t xml:space="preserve"> A Modern Alpine Retreat (Sharp, Professional, Warm, Grounded).</w:t>
+      </w:r>
+    </w:p>
+    <w:p>
+      <w:pPr>
+        <w:numPr>
+          <w:ilvl w:val="0"/>
+          <w:numId w:val="22"/>
+        </w:numPr>
+        <w:rPr>
+          <w:rFonts w:ascii="Outfit" w:hAnsi="Outfit"/>
+          <w:lang w:val="en-GB"/>
+        </w:rPr>
+      </w:pPr>
       <w:r>
         <w:rPr>
           <w:rFonts w:ascii="Outfit" w:hAnsi="Outfit"/>
@@ -94,25 +132,24 @@
           <w:bCs/>
           <w:lang w:val="en-GB"/>
         </w:rPr>
-        <w:t>Digital Alpinism</w:t>
+        <w:t>The Persona:</w:t>
       </w:r>
       <w:r>
         <w:rPr>
           <w:rFonts w:ascii="Outfit" w:hAnsi="Outfit"/>
           <w:lang w:val="en-GB"/>
         </w:rPr>
-        <w:t>: a design philosophy inspired by modern Austrian architecture (Vorarlberg style). It is sharp, high-contrast, and technically superior. It rejects the "gamified" clutter of fitness apps in favor of absolute clarity and engineered intent.</w:t>
+        <w:t xml:space="preserve"> The Trusted Guide. He’s been to the summit; he knows the pace; he’s here to walk beside you, not bark orders at you.</w:t>
       </w:r>
     </w:p>
     <w:p>
       <w:pPr>
         <w:numPr>
           <w:ilvl w:val="0"/>
-          <w:numId w:val="12"/>
+          <w:numId w:val="22"/>
         </w:numPr>
         <w:rPr>
           <w:rFonts w:ascii="Outfit" w:hAnsi="Outfit"/>
-          <w:lang w:val="en-GB"/>
         </w:rPr>
       </w:pPr>
       <w:r>
@@ -120,27 +157,101 @@
           <w:rFonts w:ascii="Outfit" w:hAnsi="Outfit"/>
           <w:b/>
           <w:bCs/>
-          <w:lang w:val="en-GB"/>
-        </w:rPr>
-        <w:t>The Vibe:</w:t>
-      </w:r>
-      <w:r>
-        <w:rPr>
-          <w:rFonts w:ascii="Outfit" w:hAnsi="Outfit"/>
-          <w:lang w:val="en-GB"/>
-        </w:rPr>
-        <w:t xml:space="preserve"> Modern Glass &amp; Concrete (Sharp, Cool, Expensive, Precise).</w:t>
+        </w:rPr>
+        <w:t>The Enemy:</w:t>
+      </w:r>
+      <w:r>
+        <w:rPr>
+          <w:rFonts w:ascii="Outfit" w:hAnsi="Outfit"/>
+        </w:rPr>
+        <w:t xml:space="preserve"> Noise, robotic coldness, "Gym-Bro" hype, and isolation.</w:t>
       </w:r>
     </w:p>
     <w:p>
       <w:pPr>
+        <w:rPr>
+          <w:rFonts w:ascii="Outfit" w:hAnsi="Outfit"/>
+        </w:rPr>
+      </w:pPr>
+      <w:r>
+        <w:rPr>
+          <w:rFonts w:ascii="Outfit" w:hAnsi="Outfit"/>
+        </w:rPr>
+        <w:pict w14:anchorId="25AEC71E">
+          <v:rect id="_x0000_i1094" style="width:0;height:1.5pt" o:hralign="center" o:hrstd="t" o:hr="t" fillcolor="#a0a0a0" stroked="f"/>
+        </w:pict>
+      </w:r>
+    </w:p>
+    <w:p>
+      <w:pPr>
+        <w:rPr>
+          <w:rFonts w:ascii="Outfit" w:hAnsi="Outfit"/>
+          <w:b/>
+          <w:bCs/>
+        </w:rPr>
+      </w:pPr>
+      <w:r>
+        <w:rPr>
+          <w:rFonts w:ascii="Outfit" w:hAnsi="Outfit"/>
+          <w:b/>
+          <w:bCs/>
+        </w:rPr>
+        <w:t>2. Visual Language</w:t>
+      </w:r>
+    </w:p>
+    <w:p>
+      <w:pPr>
+        <w:rPr>
+          <w:rFonts w:ascii="Outfit" w:hAnsi="Outfit"/>
+        </w:rPr>
+      </w:pPr>
+      <w:r>
+        <w:rPr>
+          <w:rFonts w:ascii="Outfit" w:hAnsi="Outfit"/>
+          <w:i/>
+          <w:iCs/>
+        </w:rPr>
+        <w:t>Precision craftsmanship meets a human touch.</w:t>
+      </w:r>
+    </w:p>
+    <w:p>
+      <w:pPr>
+        <w:rPr>
+          <w:rFonts w:ascii="Outfit" w:hAnsi="Outfit"/>
+          <w:b/>
+          <w:bCs/>
+        </w:rPr>
+      </w:pPr>
+      <w:r>
+        <w:rPr>
+          <w:rFonts w:ascii="Outfit" w:hAnsi="Outfit"/>
+          <w:b/>
+          <w:bCs/>
+        </w:rPr>
+        <w:t>A. The Color Palette (The Glacial Kit)</w:t>
+      </w:r>
+    </w:p>
+    <w:p>
+      <w:pPr>
+        <w:rPr>
+          <w:rFonts w:ascii="Outfit" w:hAnsi="Outfit"/>
+        </w:rPr>
+      </w:pPr>
+      <w:r>
+        <w:rPr>
+          <w:rFonts w:ascii="Outfit" w:hAnsi="Outfit"/>
+        </w:rPr>
+        <w:t>We use high-contrast, cool-toned palettes that mimic the clarity of high-altitude light, providing a stable environment for your journey.</w:t>
+      </w:r>
+    </w:p>
+    <w:p>
+      <w:pPr>
         <w:numPr>
           <w:ilvl w:val="0"/>
-          <w:numId w:val="12"/>
+          <w:numId w:val="23"/>
         </w:numPr>
         <w:rPr>
           <w:rFonts w:ascii="Outfit" w:hAnsi="Outfit"/>
-          <w:lang w:val="en-GB"/>
         </w:rPr>
       </w:pPr>
       <w:r>
@@ -148,27 +259,41 @@
           <w:rFonts w:ascii="Outfit" w:hAnsi="Outfit"/>
           <w:b/>
           <w:bCs/>
-          <w:lang w:val="en-GB"/>
-        </w:rPr>
-        <w:t>The Enemy:</w:t>
-      </w:r>
-      <w:r>
-        <w:rPr>
-          <w:rFonts w:ascii="Outfit" w:hAnsi="Outfit"/>
-          <w:lang w:val="en-GB"/>
-        </w:rPr>
-        <w:t xml:space="preserve"> Clutter, Softness, Vague Data, and "Gym-Bro" Hype.</w:t>
+        </w:rPr>
+        <w:t>Primary: Styrian Forest (Deep Green)</w:t>
+      </w:r>
+      <w:r>
+        <w:rPr>
+          <w:rFonts w:ascii="Outfit" w:hAnsi="Outfit"/>
+        </w:rPr>
+        <w:t xml:space="preserve"> | #0F5838</w:t>
       </w:r>
     </w:p>
     <w:p>
       <w:pPr>
         <w:numPr>
+          <w:ilvl w:val="1"/>
+          <w:numId w:val="23"/>
+        </w:numPr>
+        <w:rPr>
+          <w:rFonts w:ascii="Outfit" w:hAnsi="Outfit"/>
+        </w:rPr>
+      </w:pPr>
+      <w:r>
+        <w:rPr>
+          <w:rFonts w:ascii="Outfit" w:hAnsi="Outfit"/>
+        </w:rPr>
+        <w:t>Our foundation. It represents the strength and shelter of the woods. Used for primary UI elements and stability.</w:t>
+      </w:r>
+    </w:p>
+    <w:p>
+      <w:pPr>
+        <w:numPr>
           <w:ilvl w:val="0"/>
-          <w:numId w:val="12"/>
+          <w:numId w:val="23"/>
         </w:numPr>
         <w:rPr>
           <w:rFonts w:ascii="Outfit" w:hAnsi="Outfit"/>
-          <w:lang w:val="en-GB"/>
         </w:rPr>
       </w:pPr>
       <w:r>
@@ -176,40 +301,83 @@
           <w:rFonts w:ascii="Outfit" w:hAnsi="Outfit"/>
           <w:b/>
           <w:bCs/>
-          <w:lang w:val="en-GB"/>
-        </w:rPr>
-        <w:t>The Promise:</w:t>
-      </w:r>
-      <w:r>
-        <w:rPr>
-          <w:rFonts w:ascii="Outfit" w:hAnsi="Outfit"/>
-          <w:lang w:val="en-GB"/>
-        </w:rPr>
-        <w:t xml:space="preserve"> High-performance fueling with zero friction and maximum precision.</w:t>
+        </w:rPr>
+        <w:t>Canvas: Glacial White (Cool Off-White)</w:t>
+      </w:r>
+      <w:r>
+        <w:rPr>
+          <w:rFonts w:ascii="Outfit" w:hAnsi="Outfit"/>
+        </w:rPr>
+        <w:t xml:space="preserve"> | #FAFAFC</w:t>
       </w:r>
     </w:p>
     <w:p>
       <w:pPr>
-        <w:rPr>
-          <w:rFonts w:ascii="Outfit" w:hAnsi="Outfit"/>
-        </w:rPr>
-      </w:pPr>
-      <w:r>
-        <w:rPr>
-          <w:rFonts w:ascii="Outfit" w:hAnsi="Outfit"/>
-        </w:rPr>
-        <w:pict w14:anchorId="603C0ACB">
-          <v:rect id="_x0000_i1094" style="width:0;height:1.5pt" o:hralign="center" o:hrstd="t" o:hr="t" fillcolor="#a0a0a0" stroked="f"/>
-        </w:pict>
+        <w:numPr>
+          <w:ilvl w:val="1"/>
+          <w:numId w:val="23"/>
+        </w:numPr>
+        <w:rPr>
+          <w:rFonts w:ascii="Outfit" w:hAnsi="Outfit"/>
+        </w:rPr>
+      </w:pPr>
+      <w:r>
+        <w:rPr>
+          <w:rFonts w:ascii="Outfit" w:hAnsi="Outfit"/>
+        </w:rPr>
+        <w:t>The background. It feels crisp and fresh, like morning air on the peaks. It provides the clarity needed to see the path ahead.</w:t>
       </w:r>
     </w:p>
     <w:p>
       <w:pPr>
+        <w:numPr>
+          <w:ilvl w:val="0"/>
+          <w:numId w:val="23"/>
+        </w:numPr>
+        <w:rPr>
+          <w:rFonts w:ascii="Outfit" w:hAnsi="Outfit"/>
+        </w:rPr>
+      </w:pPr>
+      <w:r>
         <w:rPr>
           <w:rFonts w:ascii="Outfit" w:hAnsi="Outfit"/>
           <w:b/>
           <w:bCs/>
-          <w:lang w:val="en-GB"/>
+        </w:rPr>
+        <w:t>Surface: Steel &amp; Frost (Secondary Neutrals)</w:t>
+      </w:r>
+      <w:r>
+        <w:rPr>
+          <w:rFonts w:ascii="Outfit" w:hAnsi="Outfit"/>
+        </w:rPr>
+        <w:t xml:space="preserve"> | #F0F2F5 / #1A1F1F</w:t>
+      </w:r>
+    </w:p>
+    <w:p>
+      <w:pPr>
+        <w:numPr>
+          <w:ilvl w:val="1"/>
+          <w:numId w:val="23"/>
+        </w:numPr>
+        <w:rPr>
+          <w:rFonts w:ascii="Outfit" w:hAnsi="Outfit"/>
+        </w:rPr>
+      </w:pPr>
+      <w:r>
+        <w:rPr>
+          <w:rFonts w:ascii="Outfit" w:hAnsi="Outfit"/>
+        </w:rPr>
+        <w:t>Used for card backgrounds. These cold grays maintain the architectural "Architectural" feel without feeling cluttered.</w:t>
+      </w:r>
+    </w:p>
+    <w:p>
+      <w:pPr>
+        <w:numPr>
+          <w:ilvl w:val="0"/>
+          <w:numId w:val="23"/>
+        </w:numPr>
+        <w:rPr>
+          <w:rFonts w:ascii="Outfit" w:hAnsi="Outfit"/>
         </w:rPr>
       </w:pPr>
       <w:r>
@@ -217,54 +385,145 @@
           <w:rFonts w:ascii="Outfit" w:hAnsi="Outfit"/>
           <w:b/>
           <w:bCs/>
-          <w:lang w:val="en-GB"/>
-        </w:rPr>
-        <w:t>2. Visual Language</w:t>
+        </w:rPr>
+        <w:t>Action: Kaiser Red (Signal Red)</w:t>
+      </w:r>
+      <w:r>
+        <w:rPr>
+          <w:rFonts w:ascii="Outfit" w:hAnsi="Outfit"/>
+        </w:rPr>
+        <w:t xml:space="preserve"> | #ED2939</w:t>
       </w:r>
     </w:p>
     <w:p>
       <w:pPr>
+        <w:numPr>
+          <w:ilvl w:val="1"/>
+          <w:numId w:val="23"/>
+        </w:numPr>
+        <w:rPr>
+          <w:rFonts w:ascii="Outfit" w:hAnsi="Outfit"/>
+        </w:rPr>
+      </w:pPr>
+      <w:r>
+        <w:rPr>
+          <w:rFonts w:ascii="Outfit" w:hAnsi="Outfit"/>
+        </w:rPr>
+        <w:t>The color of a guide’s jacket. Used sparingly for the most important steps to ensure you never lose your way.</w:t>
+      </w:r>
+    </w:p>
+    <w:p>
+      <w:pPr>
+        <w:numPr>
+          <w:ilvl w:val="0"/>
+          <w:numId w:val="23"/>
+        </w:numPr>
+        <w:rPr>
+          <w:rFonts w:ascii="Outfit" w:hAnsi="Outfit"/>
+        </w:rPr>
+      </w:pPr>
+      <w:r>
         <w:rPr>
           <w:rFonts w:ascii="Outfit" w:hAnsi="Outfit"/>
           <w:b/>
           <w:bCs/>
-          <w:lang w:val="en-GB"/>
-        </w:rPr>
-      </w:pPr>
-      <w:r>
+        </w:rPr>
+        <w:lastRenderedPageBreak/>
+        <w:t>Success: Glacier Mint</w:t>
+      </w:r>
+      <w:r>
+        <w:rPr>
+          <w:rFonts w:ascii="Outfit" w:hAnsi="Outfit"/>
+        </w:rPr>
+        <w:t xml:space="preserve"> | #3ED685</w:t>
+      </w:r>
+    </w:p>
+    <w:p>
+      <w:pPr>
+        <w:numPr>
+          <w:ilvl w:val="1"/>
+          <w:numId w:val="23"/>
+        </w:numPr>
+        <w:rPr>
+          <w:rFonts w:ascii="Outfit" w:hAnsi="Outfit"/>
+        </w:rPr>
+      </w:pPr>
+      <w:r>
+        <w:rPr>
+          <w:rFonts w:ascii="Outfit" w:hAnsi="Outfit"/>
+        </w:rPr>
+        <w:t>The feeling of reaching the summit. Used for progress and celebrations.</w:t>
+      </w:r>
+    </w:p>
+    <w:p>
+      <w:pPr>
         <w:rPr>
           <w:rFonts w:ascii="Outfit" w:hAnsi="Outfit"/>
           <w:b/>
           <w:bCs/>
-          <w:lang w:val="en-GB"/>
-        </w:rPr>
-        <w:t>A. The Color Palette (The Glacial Kit)</w:t>
+        </w:rPr>
+      </w:pPr>
+      <w:r>
+        <w:rPr>
+          <w:rFonts w:ascii="Outfit" w:hAnsi="Outfit"/>
+          <w:b/>
+          <w:bCs/>
+        </w:rPr>
+        <w:t>B. Typography (Human Clarity)</w:t>
       </w:r>
     </w:p>
     <w:p>
       <w:pPr>
-        <w:rPr>
-          <w:rFonts w:ascii="Outfit" w:hAnsi="Outfit"/>
-          <w:lang w:val="en-GB"/>
-        </w:rPr>
-      </w:pPr>
-      <w:r>
-        <w:rPr>
-          <w:rFonts w:ascii="Outfit" w:hAnsi="Outfit"/>
-          <w:lang w:val="en-GB"/>
-        </w:rPr>
-        <w:t>We use high-contrast, cool-toned palettes that mimic the clarity of high-altitude light.</w:t>
+        <w:numPr>
+          <w:ilvl w:val="0"/>
+          <w:numId w:val="24"/>
+        </w:numPr>
+        <w:rPr>
+          <w:rFonts w:ascii="Outfit" w:hAnsi="Outfit"/>
+        </w:rPr>
+      </w:pPr>
+      <w:r>
+        <w:rPr>
+          <w:rFonts w:ascii="Outfit" w:hAnsi="Outfit"/>
+          <w:b/>
+          <w:bCs/>
+        </w:rPr>
+        <w:t>Primary Font: Outfit (Geometric Sans)</w:t>
       </w:r>
     </w:p>
     <w:p>
       <w:pPr>
         <w:numPr>
+          <w:ilvl w:val="1"/>
+          <w:numId w:val="24"/>
+        </w:numPr>
+        <w:rPr>
+          <w:rFonts w:ascii="Outfit" w:hAnsi="Outfit"/>
+        </w:rPr>
+      </w:pPr>
+      <w:r>
+        <w:rPr>
+          <w:rFonts w:ascii="Outfit" w:hAnsi="Outfit"/>
+          <w:i/>
+          <w:iCs/>
+        </w:rPr>
+        <w:t>The Voice:</w:t>
+      </w:r>
+      <w:r>
+        <w:rPr>
+          <w:rFonts w:ascii="Outfit" w:hAnsi="Outfit"/>
+        </w:rPr>
+        <w:t xml:space="preserve"> Used for all messages and body text. It is clean but friendly. We set Headlines to Bold with -1px tracking to give the brand a solid, "Bodenständig" (grounded) presence.</w:t>
+      </w:r>
+    </w:p>
+    <w:p>
+      <w:pPr>
+        <w:numPr>
           <w:ilvl w:val="0"/>
-          <w:numId w:val="13"/>
+          <w:numId w:val="24"/>
         </w:numPr>
         <w:rPr>
           <w:rFonts w:ascii="Outfit" w:hAnsi="Outfit"/>
-          <w:lang w:val="en-GB"/>
         </w:rPr>
       </w:pPr>
       <w:r>
@@ -272,103 +531,60 @@
           <w:rFonts w:ascii="Outfit" w:hAnsi="Outfit"/>
           <w:b/>
           <w:bCs/>
-          <w:lang w:val="en-GB"/>
-        </w:rPr>
-        <w:t>Primary: Styrian Forest (Deep Green)</w:t>
+        </w:rPr>
+        <w:t>Data Font: JetBrains Mono (Technical Monospace)</w:t>
       </w:r>
     </w:p>
     <w:p>
       <w:pPr>
         <w:numPr>
           <w:ilvl w:val="1"/>
-          <w:numId w:val="13"/>
+          <w:numId w:val="24"/>
         </w:numPr>
         <w:rPr>
           <w:rFonts w:ascii="Outfit" w:hAnsi="Outfit"/>
         </w:rPr>
       </w:pPr>
       <w:r>
+        <w:rPr>
+          <w:rFonts w:ascii="Outfit" w:hAnsi="Outfit"/>
+          <w:i/>
+          <w:iCs/>
+        </w:rPr>
+        <w:t>The Map:</w:t>
+      </w:r>
+      <w:r>
+        <w:rPr>
+          <w:rFonts w:ascii="Outfit" w:hAnsi="Outfit"/>
+        </w:rPr>
+        <w:t xml:space="preserve"> Strictly for numbers. While our voice is human, our numbers are honest. Monospace ensures the data is easy to read at a glance, like a well-marked trail.</w:t>
+      </w:r>
+    </w:p>
+    <w:p>
+      <w:pPr>
         <w:rPr>
           <w:rFonts w:ascii="Outfit" w:hAnsi="Outfit"/>
           <w:b/>
           <w:bCs/>
-          <w:lang w:val="en-GB"/>
-        </w:rPr>
-        <w:t>Hex: #0F5838</w:t>
-      </w:r>
-      <w:r>
-        <w:rPr>
-          <w:rFonts w:ascii="Outfit" w:hAnsi="Outfit"/>
-          <w:lang w:val="en-GB"/>
-        </w:rPr>
-        <w:t xml:space="preserve"> | Our "New Black." Used for all primary UI elements, solid buttons, and heavy headers. </w:t>
-      </w:r>
-      <w:proofErr w:type="spellStart"/>
-      <w:r>
-        <w:rPr>
-          <w:rFonts w:ascii="Outfit" w:hAnsi="Outfit"/>
-        </w:rPr>
-        <w:t>It</w:t>
-      </w:r>
-      <w:proofErr w:type="spellEnd"/>
-      <w:r>
-        <w:rPr>
-          <w:rFonts w:ascii="Outfit" w:hAnsi="Outfit"/>
-        </w:rPr>
-        <w:t xml:space="preserve"> </w:t>
-      </w:r>
-      <w:proofErr w:type="spellStart"/>
-      <w:r>
-        <w:rPr>
-          <w:rFonts w:ascii="Outfit" w:hAnsi="Outfit"/>
-        </w:rPr>
-        <w:t>signals</w:t>
-      </w:r>
-      <w:proofErr w:type="spellEnd"/>
-      <w:r>
-        <w:rPr>
-          <w:rFonts w:ascii="Outfit" w:hAnsi="Outfit"/>
-        </w:rPr>
-        <w:t xml:space="preserve"> </w:t>
-      </w:r>
-      <w:proofErr w:type="spellStart"/>
-      <w:r>
-        <w:rPr>
-          <w:rFonts w:ascii="Outfit" w:hAnsi="Outfit"/>
-        </w:rPr>
-        <w:t>depth</w:t>
-      </w:r>
-      <w:proofErr w:type="spellEnd"/>
-      <w:r>
-        <w:rPr>
-          <w:rFonts w:ascii="Outfit" w:hAnsi="Outfit"/>
-        </w:rPr>
-        <w:t xml:space="preserve"> and </w:t>
-      </w:r>
-      <w:proofErr w:type="spellStart"/>
-      <w:r>
-        <w:rPr>
-          <w:rFonts w:ascii="Outfit" w:hAnsi="Outfit"/>
-        </w:rPr>
-        <w:t>stability</w:t>
-      </w:r>
-      <w:proofErr w:type="spellEnd"/>
-      <w:r>
-        <w:rPr>
-          <w:rFonts w:ascii="Outfit" w:hAnsi="Outfit"/>
-        </w:rPr>
-        <w:t>.</w:t>
+        </w:rPr>
+      </w:pPr>
+      <w:r>
+        <w:rPr>
+          <w:rFonts w:ascii="Outfit" w:hAnsi="Outfit"/>
+          <w:b/>
+          <w:bCs/>
+        </w:rPr>
+        <w:t>C. Shape &amp; Form (The Hardware Aesthetic)</w:t>
       </w:r>
     </w:p>
     <w:p>
       <w:pPr>
         <w:numPr>
           <w:ilvl w:val="0"/>
-          <w:numId w:val="13"/>
+          <w:numId w:val="25"/>
         </w:numPr>
         <w:rPr>
           <w:rFonts w:ascii="Outfit" w:hAnsi="Outfit"/>
-          <w:lang w:val="en-GB"/>
         </w:rPr>
       </w:pPr>
       <w:r>
@@ -376,20 +592,38 @@
           <w:rFonts w:ascii="Outfit" w:hAnsi="Outfit"/>
           <w:b/>
           <w:bCs/>
-          <w:lang w:val="en-GB"/>
-        </w:rPr>
-        <w:t>Canvas: Glacial White (Cool Off-White)</w:t>
+        </w:rPr>
+        <w:t>Radius:</w:t>
+      </w:r>
+      <w:r>
+        <w:rPr>
+          <w:rFonts w:ascii="Outfit" w:hAnsi="Outfit"/>
+        </w:rPr>
+        <w:t xml:space="preserve"> Standardized at </w:t>
+      </w:r>
+      <w:r>
+        <w:rPr>
+          <w:rFonts w:ascii="Outfit" w:hAnsi="Outfit"/>
+          <w:b/>
+          <w:bCs/>
+        </w:rPr>
+        <w:t>12px</w:t>
+      </w:r>
+      <w:r>
+        <w:rPr>
+          <w:rFonts w:ascii="Outfit" w:hAnsi="Outfit"/>
+        </w:rPr>
+        <w:t>. Sharp enough to look professional, rounded enough to feel approachable.</w:t>
       </w:r>
     </w:p>
     <w:p>
       <w:pPr>
         <w:numPr>
-          <w:ilvl w:val="1"/>
-          <w:numId w:val="13"/>
+          <w:ilvl w:val="0"/>
+          <w:numId w:val="25"/>
         </w:numPr>
         <w:rPr>
           <w:rFonts w:ascii="Outfit" w:hAnsi="Outfit"/>
-          <w:lang w:val="en-GB"/>
         </w:rPr>
       </w:pPr>
       <w:r>
@@ -397,27 +631,38 @@
           <w:rFonts w:ascii="Outfit" w:hAnsi="Outfit"/>
           <w:b/>
           <w:bCs/>
-          <w:lang w:val="en-GB"/>
-        </w:rPr>
-        <w:t>Hex: #FAFAFC</w:t>
-      </w:r>
-      <w:r>
-        <w:rPr>
-          <w:rFonts w:ascii="Outfit" w:hAnsi="Outfit"/>
-          <w:lang w:val="en-GB"/>
-        </w:rPr>
-        <w:t xml:space="preserve"> | The background. Replaces the old "Limestone." It feels crisp, digital, and fresh. It makes the OLED screen "pop" without the harshness of pure #FFFFFF.</w:t>
+        </w:rPr>
+        <w:t>The Stroke:</w:t>
+      </w:r>
+      <w:r>
+        <w:rPr>
+          <w:rFonts w:ascii="Outfit" w:hAnsi="Outfit"/>
+        </w:rPr>
+        <w:t xml:space="preserve"> We avoid soft shadows. We use </w:t>
+      </w:r>
+      <w:r>
+        <w:rPr>
+          <w:rFonts w:ascii="Outfit" w:hAnsi="Outfit"/>
+          <w:b/>
+          <w:bCs/>
+        </w:rPr>
+        <w:t>1px Borders</w:t>
+      </w:r>
+      <w:r>
+        <w:rPr>
+          <w:rFonts w:ascii="Outfit" w:hAnsi="Outfit"/>
+        </w:rPr>
+        <w:t xml:space="preserve"> (#D1D5DB) to define our space. This mimics the clean lines of a mountain map.</w:t>
       </w:r>
     </w:p>
     <w:p>
       <w:pPr>
         <w:numPr>
           <w:ilvl w:val="0"/>
-          <w:numId w:val="13"/>
+          <w:numId w:val="25"/>
         </w:numPr>
         <w:rPr>
           <w:rFonts w:ascii="Outfit" w:hAnsi="Outfit"/>
-          <w:lang w:val="en-GB"/>
         </w:rPr>
       </w:pPr>
       <w:r>
@@ -425,169 +670,80 @@
           <w:rFonts w:ascii="Outfit" w:hAnsi="Outfit"/>
           <w:b/>
           <w:bCs/>
-          <w:lang w:val="en-GB"/>
-        </w:rPr>
-        <w:t>Surface: Steel &amp; Frost (Secondary Neutrals)</w:t>
+        </w:rPr>
+        <w:t>Haptics:</w:t>
+      </w:r>
+      <w:r>
+        <w:rPr>
+          <w:rFonts w:ascii="Outfit" w:hAnsi="Outfit"/>
+        </w:rPr>
+        <w:t xml:space="preserve"> Every interaction should have a mechanical "click"—the tactile satisfaction of a high-end watch or a sturdy carabiner.</w:t>
       </w:r>
     </w:p>
     <w:p>
       <w:pPr>
-        <w:numPr>
-          <w:ilvl w:val="1"/>
-          <w:numId w:val="13"/>
-        </w:numPr>
-        <w:rPr>
-          <w:rFonts w:ascii="Outfit" w:hAnsi="Outfit"/>
-        </w:rPr>
-      </w:pPr>
-      <w:r>
+        <w:rPr>
+          <w:rFonts w:ascii="Outfit" w:hAnsi="Outfit"/>
+        </w:rPr>
+      </w:pPr>
+      <w:r>
+        <w:rPr>
+          <w:rFonts w:ascii="Outfit" w:hAnsi="Outfit"/>
+        </w:rPr>
+        <w:pict w14:anchorId="3D19870A">
+          <v:rect id="_x0000_i1095" style="width:0;height:1.5pt" o:hralign="center" o:hrstd="t" o:hr="t" fillcolor="#a0a0a0" stroked="f"/>
+        </w:pict>
+      </w:r>
+    </w:p>
+    <w:p>
+      <w:pPr>
         <w:rPr>
           <w:rFonts w:ascii="Outfit" w:hAnsi="Outfit"/>
           <w:b/>
           <w:bCs/>
-          <w:lang w:val="en-GB"/>
-        </w:rPr>
-        <w:t>Hex: #F0F2F5 (Light) | #1A1F1F (Dark)</w:t>
-      </w:r>
-      <w:r>
-        <w:rPr>
-          <w:rFonts w:ascii="Outfit" w:hAnsi="Outfit"/>
-          <w:lang w:val="en-GB"/>
-        </w:rPr>
-        <w:t xml:space="preserve"> | Used for card backgrounds and UI containers. </w:t>
-      </w:r>
-      <w:proofErr w:type="spellStart"/>
-      <w:r>
-        <w:rPr>
-          <w:rFonts w:ascii="Outfit" w:hAnsi="Outfit"/>
-        </w:rPr>
-        <w:t>We</w:t>
-      </w:r>
-      <w:proofErr w:type="spellEnd"/>
-      <w:r>
-        <w:rPr>
-          <w:rFonts w:ascii="Outfit" w:hAnsi="Outfit"/>
-        </w:rPr>
-        <w:t xml:space="preserve"> </w:t>
-      </w:r>
-      <w:proofErr w:type="spellStart"/>
-      <w:r>
-        <w:rPr>
-          <w:rFonts w:ascii="Outfit" w:hAnsi="Outfit"/>
-        </w:rPr>
-        <w:t>use</w:t>
-      </w:r>
-      <w:proofErr w:type="spellEnd"/>
-      <w:r>
-        <w:rPr>
-          <w:rFonts w:ascii="Outfit" w:hAnsi="Outfit"/>
-        </w:rPr>
-        <w:t xml:space="preserve"> </w:t>
-      </w:r>
-      <w:proofErr w:type="spellStart"/>
-      <w:r>
-        <w:rPr>
-          <w:rFonts w:ascii="Outfit" w:hAnsi="Outfit"/>
-        </w:rPr>
-        <w:t>cold</w:t>
-      </w:r>
-      <w:proofErr w:type="spellEnd"/>
-      <w:r>
-        <w:rPr>
-          <w:rFonts w:ascii="Outfit" w:hAnsi="Outfit"/>
-        </w:rPr>
-        <w:t xml:space="preserve"> </w:t>
-      </w:r>
-      <w:proofErr w:type="spellStart"/>
-      <w:r>
-        <w:rPr>
-          <w:rFonts w:ascii="Outfit" w:hAnsi="Outfit"/>
-        </w:rPr>
-        <w:t>grays</w:t>
-      </w:r>
-      <w:proofErr w:type="spellEnd"/>
-      <w:r>
-        <w:rPr>
-          <w:rFonts w:ascii="Outfit" w:hAnsi="Outfit"/>
-        </w:rPr>
-        <w:t xml:space="preserve"> </w:t>
-      </w:r>
-      <w:proofErr w:type="spellStart"/>
-      <w:r>
-        <w:rPr>
-          <w:rFonts w:ascii="Outfit" w:hAnsi="Outfit"/>
-        </w:rPr>
-        <w:t>to</w:t>
-      </w:r>
-      <w:proofErr w:type="spellEnd"/>
-      <w:r>
-        <w:rPr>
-          <w:rFonts w:ascii="Outfit" w:hAnsi="Outfit"/>
-        </w:rPr>
-        <w:t xml:space="preserve"> </w:t>
-      </w:r>
-      <w:proofErr w:type="spellStart"/>
-      <w:r>
-        <w:rPr>
-          <w:rFonts w:ascii="Outfit" w:hAnsi="Outfit"/>
-        </w:rPr>
-        <w:t>maintain</w:t>
-      </w:r>
-      <w:proofErr w:type="spellEnd"/>
-      <w:r>
-        <w:rPr>
-          <w:rFonts w:ascii="Outfit" w:hAnsi="Outfit"/>
-        </w:rPr>
-        <w:t xml:space="preserve"> </w:t>
-      </w:r>
-      <w:proofErr w:type="spellStart"/>
-      <w:r>
-        <w:rPr>
-          <w:rFonts w:ascii="Outfit" w:hAnsi="Outfit"/>
-        </w:rPr>
-        <w:t>the</w:t>
-      </w:r>
-      <w:proofErr w:type="spellEnd"/>
-      <w:r>
-        <w:rPr>
-          <w:rFonts w:ascii="Outfit" w:hAnsi="Outfit"/>
-        </w:rPr>
-        <w:t xml:space="preserve"> "</w:t>
-      </w:r>
-      <w:proofErr w:type="spellStart"/>
-      <w:r>
-        <w:rPr>
-          <w:rFonts w:ascii="Outfit" w:hAnsi="Outfit"/>
-        </w:rPr>
-        <w:t>Architectural</w:t>
-      </w:r>
-      <w:proofErr w:type="spellEnd"/>
-      <w:r>
-        <w:rPr>
-          <w:rFonts w:ascii="Outfit" w:hAnsi="Outfit"/>
-        </w:rPr>
-        <w:t xml:space="preserve">" </w:t>
-      </w:r>
-      <w:proofErr w:type="spellStart"/>
-      <w:r>
-        <w:rPr>
-          <w:rFonts w:ascii="Outfit" w:hAnsi="Outfit"/>
-        </w:rPr>
-        <w:t>feel</w:t>
-      </w:r>
-      <w:proofErr w:type="spellEnd"/>
-      <w:r>
-        <w:rPr>
-          <w:rFonts w:ascii="Outfit" w:hAnsi="Outfit"/>
-        </w:rPr>
-        <w:t>.</w:t>
+        </w:rPr>
+      </w:pPr>
+      <w:r>
+        <w:rPr>
+          <w:rFonts w:ascii="Outfit" w:hAnsi="Outfit"/>
+          <w:b/>
+          <w:bCs/>
+        </w:rPr>
+        <w:t>3. Tone of Voice: "The Bodenständig Friend"</w:t>
       </w:r>
     </w:p>
     <w:p>
       <w:pPr>
+        <w:rPr>
+          <w:rFonts w:ascii="Outfit" w:hAnsi="Outfit"/>
+        </w:rPr>
+      </w:pPr>
+      <w:r>
+        <w:rPr>
+          <w:rFonts w:ascii="Outfit" w:hAnsi="Outfit"/>
+        </w:rPr>
+        <w:t xml:space="preserve">Kalorat is not a "tracker"; he is your </w:t>
+      </w:r>
+      <w:r>
+        <w:rPr>
+          <w:rFonts w:ascii="Outfit" w:hAnsi="Outfit"/>
+          <w:b/>
+          <w:bCs/>
+        </w:rPr>
+        <w:t>Guide</w:t>
+      </w:r>
+      <w:r>
+        <w:rPr>
+          <w:rFonts w:ascii="Outfit" w:hAnsi="Outfit"/>
+        </w:rPr>
+        <w:t>. He speaks with the quiet confidence of someone who knows what he’s doing and wants the best for you.</w:t>
+      </w:r>
+    </w:p>
+    <w:p>
+      <w:pPr>
         <w:numPr>
           <w:ilvl w:val="0"/>
-          <w:numId w:val="13"/>
+          <w:numId w:val="26"/>
         </w:numPr>
         <w:rPr>
           <w:rFonts w:ascii="Outfit" w:hAnsi="Outfit"/>
@@ -599,94 +755,180 @@
           <w:b/>
           <w:bCs/>
         </w:rPr>
-        <w:t xml:space="preserve">Action: Kaiser </w:t>
-      </w:r>
-      <w:proofErr w:type="spellStart"/>
+        <w:t>Honest &amp; Encouraging:</w:t>
+      </w:r>
+      <w:r>
+        <w:rPr>
+          <w:rFonts w:ascii="Outfit" w:hAnsi="Outfit"/>
+        </w:rPr>
+        <w:t xml:space="preserve"> We don’t use robotic data points. Instead of "Calories remaining: 500," we say, "You’ve had a great day; you’ve got plenty of room for a good dinner."</w:t>
+      </w:r>
+    </w:p>
+    <w:p>
+      <w:pPr>
+        <w:numPr>
+          <w:ilvl w:val="0"/>
+          <w:numId w:val="26"/>
+        </w:numPr>
+        <w:rPr>
+          <w:rFonts w:ascii="Outfit" w:hAnsi="Outfit"/>
+        </w:rPr>
+      </w:pPr>
       <w:r>
         <w:rPr>
           <w:rFonts w:ascii="Outfit" w:hAnsi="Outfit"/>
           <w:b/>
           <w:bCs/>
         </w:rPr>
-        <w:t>Red</w:t>
-      </w:r>
-      <w:proofErr w:type="spellEnd"/>
+        <w:t>The "Bodenständig" Rule:</w:t>
+      </w:r>
+      <w:r>
+        <w:rPr>
+          <w:rFonts w:ascii="Outfit" w:hAnsi="Outfit"/>
+        </w:rPr>
+        <w:t xml:space="preserve"> No hype, no screaming, and no "Gym-Bro" slang. We use calm, direct language. We do not use emojis, but still try to make it feel like a conversational friend.</w:t>
+      </w:r>
+    </w:p>
+    <w:p>
+      <w:pPr>
+        <w:numPr>
+          <w:ilvl w:val="0"/>
+          <w:numId w:val="26"/>
+        </w:numPr>
+        <w:rPr>
+          <w:rFonts w:ascii="Outfit" w:hAnsi="Outfit"/>
+        </w:rPr>
+      </w:pPr>
       <w:r>
         <w:rPr>
           <w:rFonts w:ascii="Outfit" w:hAnsi="Outfit"/>
           <w:b/>
           <w:bCs/>
         </w:rPr>
-        <w:t xml:space="preserve"> (Signal </w:t>
-      </w:r>
-      <w:proofErr w:type="spellStart"/>
-      <w:r>
+        <w:t>Steady in the Steep Parts:</w:t>
+      </w:r>
+      <w:r>
+        <w:rPr>
+          <w:rFonts w:ascii="Outfit" w:hAnsi="Outfit"/>
+        </w:rPr>
+        <w:t xml:space="preserve"> If you have a bad day, the Guide doesn’t judge. He says, "The trail got a bit steep today, no worries. Let’s just find our rhythm again tomorrow."</w:t>
+      </w:r>
+    </w:p>
+    <w:p>
+      <w:pPr>
+        <w:rPr>
+          <w:rFonts w:ascii="Outfit" w:hAnsi="Outfit"/>
+        </w:rPr>
+      </w:pPr>
+      <w:r>
+        <w:rPr>
+          <w:rFonts w:ascii="Outfit" w:hAnsi="Outfit"/>
+        </w:rPr>
+        <w:pict w14:anchorId="175E6CDE">
+          <v:rect id="_x0000_i1096" style="width:0;height:1.5pt" o:hralign="center" o:hrstd="t" o:hr="t" fillcolor="#a0a0a0" stroked="f"/>
+        </w:pict>
+      </w:r>
+    </w:p>
+    <w:p>
+      <w:pPr>
         <w:rPr>
           <w:rFonts w:ascii="Outfit" w:hAnsi="Outfit"/>
           <w:b/>
           <w:bCs/>
         </w:rPr>
-        <w:t>Red</w:t>
-      </w:r>
-      <w:proofErr w:type="spellEnd"/>
+      </w:pPr>
       <w:r>
         <w:rPr>
           <w:rFonts w:ascii="Outfit" w:hAnsi="Outfit"/>
           <w:b/>
           <w:bCs/>
         </w:rPr>
-        <w:t>)</w:t>
+        <w:lastRenderedPageBreak/>
+        <w:t>4. LEITBILD (THE MANIFESTO)</w:t>
       </w:r>
     </w:p>
     <w:p>
       <w:pPr>
-        <w:numPr>
-          <w:ilvl w:val="1"/>
-          <w:numId w:val="13"/>
-        </w:numPr>
-        <w:rPr>
-          <w:rFonts w:ascii="Outfit" w:hAnsi="Outfit"/>
-          <w:lang w:val="en-GB"/>
-        </w:rPr>
-      </w:pPr>
-      <w:r>
         <w:rPr>
           <w:rFonts w:ascii="Outfit" w:hAnsi="Outfit"/>
           <w:b/>
           <w:bCs/>
-          <w:lang w:val="en-GB"/>
-        </w:rPr>
-        <w:t>Hex: #ED2939</w:t>
-      </w:r>
-      <w:r>
-        <w:rPr>
-          <w:rFonts w:ascii="Outfit" w:hAnsi="Outfit"/>
-          <w:lang w:val="en-GB"/>
-        </w:rPr>
-        <w:t xml:space="preserve"> | Used </w:t>
-      </w:r>
+        </w:rPr>
+      </w:pPr>
       <w:r>
         <w:rPr>
           <w:rFonts w:ascii="Outfit" w:hAnsi="Outfit"/>
           <w:b/>
           <w:bCs/>
-          <w:lang w:val="en-GB"/>
-        </w:rPr>
-        <w:t>sparingly</w:t>
-      </w:r>
-      <w:r>
-        <w:rPr>
-          <w:rFonts w:ascii="Outfit" w:hAnsi="Outfit"/>
-          <w:lang w:val="en-GB"/>
-        </w:rPr>
-        <w:t xml:space="preserve"> and only for critical alerts or the primary "Log Fuel" button to ensure it stands out instantly against the Green/White.</w:t>
+        </w:rPr>
+        <w:t>I. Mission (The Walk)</w:t>
       </w:r>
     </w:p>
     <w:p>
       <w:pPr>
+        <w:rPr>
+          <w:rFonts w:ascii="Outfit" w:hAnsi="Outfit"/>
+        </w:rPr>
+      </w:pPr>
+      <w:r>
+        <w:rPr>
+          <w:rFonts w:ascii="Outfit" w:hAnsi="Outfit"/>
+        </w:rPr>
+        <w:t>To provide the most human and honest way to track nutrition. We believe that health is a journey best taken with a trusted companion. Our task is to offer a tool that is as reliable as a hand-carved walking stick—simple, beautiful, and essential.</w:t>
+      </w:r>
+    </w:p>
+    <w:p>
+      <w:pPr>
+        <w:rPr>
+          <w:rFonts w:ascii="Outfit" w:hAnsi="Outfit"/>
+          <w:b/>
+          <w:bCs/>
+        </w:rPr>
+      </w:pPr>
+      <w:r>
+        <w:rPr>
+          <w:rFonts w:ascii="Outfit" w:hAnsi="Outfit"/>
+          <w:b/>
+          <w:bCs/>
+        </w:rPr>
+        <w:t>II. Vision (The Destination)</w:t>
+      </w:r>
+    </w:p>
+    <w:p>
+      <w:pPr>
+        <w:rPr>
+          <w:rFonts w:ascii="Outfit" w:hAnsi="Outfit"/>
+        </w:rPr>
+      </w:pPr>
+      <w:r>
+        <w:rPr>
+          <w:rFonts w:ascii="Outfit" w:hAnsi="Outfit"/>
+        </w:rPr>
+        <w:t>To define the "Austrian Standard" for digital health. We aim to show that premium digital craftsmanship and human warmth belong together. We envision a world where technology doesn't make us feel like machines, but empowers us to be better humans.</w:t>
+      </w:r>
+    </w:p>
+    <w:p>
+      <w:pPr>
+        <w:rPr>
+          <w:rFonts w:ascii="Outfit" w:hAnsi="Outfit"/>
+          <w:b/>
+          <w:bCs/>
+        </w:rPr>
+      </w:pPr>
+      <w:r>
+        <w:rPr>
+          <w:rFonts w:ascii="Outfit" w:hAnsi="Outfit"/>
+          <w:b/>
+          <w:bCs/>
+        </w:rPr>
+        <w:t>III. Core Values (The Code)</w:t>
+      </w:r>
+    </w:p>
+    <w:p>
+      <w:pPr>
         <w:numPr>
           <w:ilvl w:val="0"/>
-          <w:numId w:val="13"/>
+          <w:numId w:val="27"/>
         </w:numPr>
         <w:rPr>
           <w:rFonts w:ascii="Outfit" w:hAnsi="Outfit"/>
@@ -698,18 +940,23 @@
           <w:b/>
           <w:bCs/>
         </w:rPr>
-        <w:t>Success: Glacier Mint</w:t>
+        <w:t>Kameradschaft (Comradery):</w:t>
+      </w:r>
+      <w:r>
+        <w:rPr>
+          <w:rFonts w:ascii="Outfit" w:hAnsi="Outfit"/>
+        </w:rPr>
+        <w:t xml:space="preserve"> We are in this together. The app is a partner, not a judge. We celebrate the wins and stay calm during the losses.</w:t>
       </w:r>
     </w:p>
     <w:p>
       <w:pPr>
         <w:numPr>
-          <w:ilvl w:val="1"/>
-          <w:numId w:val="13"/>
+          <w:ilvl w:val="0"/>
+          <w:numId w:val="27"/>
         </w:numPr>
         <w:rPr>
           <w:rFonts w:ascii="Outfit" w:hAnsi="Outfit"/>
-          <w:lang w:val="en-GB"/>
         </w:rPr>
       </w:pPr>
       <w:r>
@@ -717,26 +964,50 @@
           <w:rFonts w:ascii="Outfit" w:hAnsi="Outfit"/>
           <w:b/>
           <w:bCs/>
-          <w:lang w:val="en-GB"/>
-        </w:rPr>
-        <w:lastRenderedPageBreak/>
-        <w:t>Hex: #3ED685</w:t>
-      </w:r>
-      <w:r>
-        <w:rPr>
-          <w:rFonts w:ascii="Outfit" w:hAnsi="Outfit"/>
-          <w:lang w:val="en-GB"/>
-        </w:rPr>
-        <w:t xml:space="preserve"> | Used for progress bars and achievement states. It represents the "reward" of high performance.</w:t>
+        </w:rPr>
+        <w:t>Präzision (Precision):</w:t>
+      </w:r>
+      <w:r>
+        <w:rPr>
+          <w:rFonts w:ascii="Outfit" w:hAnsi="Outfit"/>
+        </w:rPr>
+        <w:t xml:space="preserve"> A guide must be accurate. We show the math clearly so you always know where you stand on the mountain.</w:t>
       </w:r>
     </w:p>
     <w:p>
       <w:pPr>
+        <w:numPr>
+          <w:ilvl w:val="0"/>
+          <w:numId w:val="27"/>
+        </w:numPr>
+        <w:rPr>
+          <w:rFonts w:ascii="Outfit" w:hAnsi="Outfit"/>
+        </w:rPr>
+      </w:pPr>
+      <w:r>
         <w:rPr>
           <w:rFonts w:ascii="Outfit" w:hAnsi="Outfit"/>
           <w:b/>
           <w:bCs/>
         </w:rPr>
+        <w:t>Reduktion (Reduction):</w:t>
+      </w:r>
+      <w:r>
+        <w:rPr>
+          <w:rFonts w:ascii="Outfit" w:hAnsi="Outfit"/>
+        </w:rPr>
+        <w:t xml:space="preserve"> "Less, but better." We remove the noise so you can focus on the walk. Every pixel and every word must serve the user.</w:t>
+      </w:r>
+    </w:p>
+    <w:p>
+      <w:pPr>
+        <w:numPr>
+          <w:ilvl w:val="0"/>
+          <w:numId w:val="27"/>
+        </w:numPr>
+        <w:rPr>
+          <w:rFonts w:ascii="Outfit" w:hAnsi="Outfit"/>
+        </w:rPr>
       </w:pPr>
       <w:r>
         <w:rPr>
@@ -744,1362 +1015,13 @@
           <w:b/>
           <w:bCs/>
         </w:rPr>
-        <w:t xml:space="preserve">B. </w:t>
-      </w:r>
-      <w:proofErr w:type="spellStart"/>
-      <w:r>
-        <w:rPr>
-          <w:rFonts w:ascii="Outfit" w:hAnsi="Outfit"/>
-          <w:b/>
-          <w:bCs/>
-        </w:rPr>
-        <w:t>Typography</w:t>
-      </w:r>
-      <w:proofErr w:type="spellEnd"/>
-      <w:r>
-        <w:rPr>
-          <w:rFonts w:ascii="Outfit" w:hAnsi="Outfit"/>
-          <w:b/>
-          <w:bCs/>
-        </w:rPr>
-        <w:t xml:space="preserve"> (</w:t>
-      </w:r>
-      <w:proofErr w:type="spellStart"/>
-      <w:r>
-        <w:rPr>
-          <w:rFonts w:ascii="Outfit" w:hAnsi="Outfit"/>
-          <w:b/>
-          <w:bCs/>
-        </w:rPr>
-        <w:t>Architectural</w:t>
-      </w:r>
-      <w:proofErr w:type="spellEnd"/>
-      <w:r>
-        <w:rPr>
-          <w:rFonts w:ascii="Outfit" w:hAnsi="Outfit"/>
-          <w:b/>
-          <w:bCs/>
-        </w:rPr>
-        <w:t xml:space="preserve"> </w:t>
-      </w:r>
-      <w:proofErr w:type="spellStart"/>
-      <w:r>
-        <w:rPr>
-          <w:rFonts w:ascii="Outfit" w:hAnsi="Outfit"/>
-          <w:b/>
-          <w:bCs/>
-        </w:rPr>
-        <w:t>Hierarchy</w:t>
-      </w:r>
-      <w:proofErr w:type="spellEnd"/>
-      <w:r>
-        <w:rPr>
-          <w:rFonts w:ascii="Outfit" w:hAnsi="Outfit"/>
-          <w:b/>
-          <w:bCs/>
-        </w:rPr>
-        <w:t>)</w:t>
-      </w:r>
-    </w:p>
-    <w:p>
-      <w:pPr>
-        <w:numPr>
-          <w:ilvl w:val="0"/>
-          <w:numId w:val="14"/>
-        </w:numPr>
-        <w:rPr>
-          <w:rFonts w:ascii="Outfit" w:hAnsi="Outfit"/>
-          <w:lang w:val="en-GB"/>
-        </w:rPr>
-      </w:pPr>
-      <w:r>
-        <w:rPr>
-          <w:rFonts w:ascii="Outfit" w:hAnsi="Outfit"/>
-          <w:b/>
-          <w:bCs/>
-          <w:lang w:val="en-GB"/>
-        </w:rPr>
-        <w:t>Primary Font: Outfit (Geometric Sans)</w:t>
-      </w:r>
-    </w:p>
-    <w:p>
-      <w:pPr>
-        <w:numPr>
-          <w:ilvl w:val="1"/>
-          <w:numId w:val="14"/>
-        </w:numPr>
-        <w:rPr>
-          <w:rFonts w:ascii="Outfit" w:hAnsi="Outfit"/>
-          <w:lang w:val="en-GB"/>
-        </w:rPr>
-      </w:pPr>
-      <w:r>
-        <w:rPr>
-          <w:rFonts w:ascii="Outfit" w:hAnsi="Outfit"/>
-          <w:b/>
-          <w:bCs/>
-          <w:lang w:val="en-GB"/>
-        </w:rPr>
-        <w:t>Usage:</w:t>
-      </w:r>
-      <w:r>
-        <w:rPr>
-          <w:rFonts w:ascii="Outfit" w:hAnsi="Outfit"/>
-          <w:lang w:val="en-GB"/>
-        </w:rPr>
-        <w:t xml:space="preserve"> All UI labels and body text. </w:t>
-      </w:r>
-    </w:p>
-    <w:p>
-      <w:pPr>
-        <w:numPr>
-          <w:ilvl w:val="1"/>
-          <w:numId w:val="14"/>
-        </w:numPr>
-        <w:rPr>
-          <w:rFonts w:ascii="Outfit" w:hAnsi="Outfit"/>
-        </w:rPr>
-      </w:pPr>
-      <w:r>
-        <w:rPr>
-          <w:rFonts w:ascii="Outfit" w:hAnsi="Outfit"/>
-          <w:b/>
-          <w:bCs/>
-          <w:lang w:val="en-GB"/>
-        </w:rPr>
-        <w:t>Styling:</w:t>
-      </w:r>
-      <w:r>
-        <w:rPr>
-          <w:rFonts w:ascii="Outfit" w:hAnsi="Outfit"/>
-          <w:lang w:val="en-GB"/>
-        </w:rPr>
-        <w:t xml:space="preserve"> Set Headlines to </w:t>
-      </w:r>
-      <w:r>
-        <w:rPr>
-          <w:rFonts w:ascii="Outfit" w:hAnsi="Outfit"/>
-          <w:b/>
-          <w:bCs/>
-          <w:lang w:val="en-GB"/>
-        </w:rPr>
-        <w:t>Bold</w:t>
-      </w:r>
-      <w:r>
-        <w:rPr>
-          <w:rFonts w:ascii="Outfit" w:hAnsi="Outfit"/>
-          <w:lang w:val="en-GB"/>
-        </w:rPr>
-        <w:t xml:space="preserve"> with </w:t>
-      </w:r>
-      <w:r>
-        <w:rPr>
-          <w:rFonts w:ascii="Outfit" w:hAnsi="Outfit"/>
-          <w:b/>
-          <w:bCs/>
-          <w:lang w:val="en-GB"/>
-        </w:rPr>
-        <w:t>-1px tracking (letter spacing)</w:t>
-      </w:r>
-      <w:r>
-        <w:rPr>
-          <w:rFonts w:ascii="Outfit" w:hAnsi="Outfit"/>
-          <w:lang w:val="en-GB"/>
-        </w:rPr>
-        <w:t xml:space="preserve">. </w:t>
-      </w:r>
-      <w:r>
-        <w:rPr>
-          <w:rFonts w:ascii="Outfit" w:hAnsi="Outfit"/>
-        </w:rPr>
-        <w:t xml:space="preserve">This </w:t>
-      </w:r>
-      <w:proofErr w:type="spellStart"/>
-      <w:r>
-        <w:rPr>
-          <w:rFonts w:ascii="Outfit" w:hAnsi="Outfit"/>
-        </w:rPr>
-        <w:t>makes</w:t>
-      </w:r>
-      <w:proofErr w:type="spellEnd"/>
-      <w:r>
-        <w:rPr>
-          <w:rFonts w:ascii="Outfit" w:hAnsi="Outfit"/>
-        </w:rPr>
-        <w:t xml:space="preserve"> </w:t>
-      </w:r>
-      <w:proofErr w:type="spellStart"/>
-      <w:r>
-        <w:rPr>
-          <w:rFonts w:ascii="Outfit" w:hAnsi="Outfit"/>
-        </w:rPr>
-        <w:t>the</w:t>
-      </w:r>
-      <w:proofErr w:type="spellEnd"/>
-      <w:r>
-        <w:rPr>
-          <w:rFonts w:ascii="Outfit" w:hAnsi="Outfit"/>
-        </w:rPr>
-        <w:t xml:space="preserve"> type </w:t>
-      </w:r>
-      <w:proofErr w:type="spellStart"/>
-      <w:r>
-        <w:rPr>
-          <w:rFonts w:ascii="Outfit" w:hAnsi="Outfit"/>
-        </w:rPr>
-        <w:t>feel</w:t>
-      </w:r>
-      <w:proofErr w:type="spellEnd"/>
-      <w:r>
-        <w:rPr>
-          <w:rFonts w:ascii="Outfit" w:hAnsi="Outfit"/>
-        </w:rPr>
-        <w:t xml:space="preserve"> "</w:t>
-      </w:r>
-      <w:proofErr w:type="spellStart"/>
-      <w:r>
-        <w:rPr>
-          <w:rFonts w:ascii="Outfit" w:hAnsi="Outfit"/>
-        </w:rPr>
-        <w:t>tight</w:t>
-      </w:r>
-      <w:proofErr w:type="spellEnd"/>
-      <w:r>
-        <w:rPr>
-          <w:rFonts w:ascii="Outfit" w:hAnsi="Outfit"/>
-        </w:rPr>
-        <w:t xml:space="preserve">" and </w:t>
-      </w:r>
-      <w:proofErr w:type="spellStart"/>
-      <w:r>
-        <w:rPr>
-          <w:rFonts w:ascii="Outfit" w:hAnsi="Outfit"/>
-        </w:rPr>
-        <w:t>engineered</w:t>
-      </w:r>
-      <w:proofErr w:type="spellEnd"/>
-      <w:r>
-        <w:rPr>
-          <w:rFonts w:ascii="Outfit" w:hAnsi="Outfit"/>
-        </w:rPr>
-        <w:t>.</w:t>
-      </w:r>
-    </w:p>
-    <w:p>
-      <w:pPr>
-        <w:numPr>
-          <w:ilvl w:val="0"/>
-          <w:numId w:val="14"/>
-        </w:numPr>
-        <w:rPr>
-          <w:rFonts w:ascii="Outfit" w:hAnsi="Outfit"/>
-          <w:lang w:val="en-GB"/>
-        </w:rPr>
-      </w:pPr>
-      <w:r>
-        <w:rPr>
-          <w:rFonts w:ascii="Outfit" w:hAnsi="Outfit"/>
-          <w:b/>
-          <w:bCs/>
-          <w:lang w:val="en-GB"/>
-        </w:rPr>
-        <w:t>Data Font: JetBrains Mono (Technical Monospace)</w:t>
-      </w:r>
-    </w:p>
-    <w:p>
-      <w:pPr>
-        <w:numPr>
-          <w:ilvl w:val="1"/>
-          <w:numId w:val="14"/>
-        </w:numPr>
-        <w:rPr>
-          <w:rFonts w:ascii="Outfit" w:hAnsi="Outfit"/>
-          <w:lang w:val="en-GB"/>
-        </w:rPr>
-      </w:pPr>
-      <w:r>
-        <w:rPr>
-          <w:rFonts w:ascii="Outfit" w:hAnsi="Outfit"/>
-          <w:b/>
-          <w:bCs/>
-          <w:lang w:val="en-GB"/>
-        </w:rPr>
-        <w:t>Usage:</w:t>
-      </w:r>
-      <w:r>
-        <w:rPr>
-          <w:rFonts w:ascii="Outfit" w:hAnsi="Outfit"/>
-          <w:lang w:val="en-GB"/>
-        </w:rPr>
-        <w:t xml:space="preserve"> </w:t>
-      </w:r>
-      <w:r>
-        <w:rPr>
-          <w:rFonts w:ascii="Outfit" w:hAnsi="Outfit"/>
-          <w:b/>
-          <w:bCs/>
-          <w:lang w:val="en-GB"/>
-        </w:rPr>
-        <w:t>Strictly for numbers</w:t>
-      </w:r>
-      <w:r>
-        <w:rPr>
-          <w:rFonts w:ascii="Outfit" w:hAnsi="Outfit"/>
-          <w:lang w:val="en-GB"/>
-        </w:rPr>
-        <w:t xml:space="preserve"> (Calories, Macros, Weights).</w:t>
-      </w:r>
-    </w:p>
-    <w:p>
-      <w:pPr>
-        <w:numPr>
-          <w:ilvl w:val="1"/>
-          <w:numId w:val="14"/>
-        </w:numPr>
-        <w:rPr>
-          <w:rFonts w:ascii="Outfit" w:hAnsi="Outfit"/>
-          <w:lang w:val="en-GB"/>
-        </w:rPr>
-      </w:pPr>
-      <w:r>
-        <w:rPr>
-          <w:rFonts w:ascii="Outfit" w:hAnsi="Outfit"/>
-          <w:b/>
-          <w:bCs/>
-          <w:lang w:val="en-GB"/>
-        </w:rPr>
-        <w:t>Rationale:</w:t>
-      </w:r>
-      <w:r>
-        <w:rPr>
-          <w:rFonts w:ascii="Outfit" w:hAnsi="Outfit"/>
-          <w:lang w:val="en-GB"/>
-        </w:rPr>
-        <w:t xml:space="preserve"> Monospace treats nutrition as a mathematical value. It should be used at a </w:t>
-      </w:r>
-      <w:r>
-        <w:rPr>
-          <w:rFonts w:ascii="Outfit" w:hAnsi="Outfit"/>
-          <w:b/>
-          <w:bCs/>
-          <w:lang w:val="en-GB"/>
-        </w:rPr>
-        <w:t>Massive Scale</w:t>
-      </w:r>
-      <w:r>
-        <w:rPr>
-          <w:rFonts w:ascii="Outfit" w:hAnsi="Outfit"/>
-          <w:lang w:val="en-GB"/>
-        </w:rPr>
-        <w:t xml:space="preserve"> to make data the "Hero" of the screen.</w:t>
-      </w:r>
-    </w:p>
-    <w:p>
-      <w:pPr>
-        <w:rPr>
-          <w:rFonts w:ascii="Outfit" w:hAnsi="Outfit"/>
-          <w:b/>
-          <w:bCs/>
-          <w:lang w:val="en-GB"/>
-        </w:rPr>
-      </w:pPr>
-      <w:r>
-        <w:rPr>
-          <w:rFonts w:ascii="Outfit" w:hAnsi="Outfit"/>
-          <w:b/>
-          <w:bCs/>
-          <w:lang w:val="en-GB"/>
-        </w:rPr>
-        <w:t>C. Shape, Texture &amp; Form (The Hardware Aesthetic)</w:t>
-      </w:r>
-    </w:p>
-    <w:p>
-      <w:pPr>
-        <w:numPr>
-          <w:ilvl w:val="0"/>
-          <w:numId w:val="15"/>
-        </w:numPr>
-        <w:rPr>
-          <w:rFonts w:ascii="Outfit" w:hAnsi="Outfit"/>
-          <w:lang w:val="en-GB"/>
-        </w:rPr>
-      </w:pPr>
-      <w:r>
-        <w:rPr>
-          <w:rFonts w:ascii="Outfit" w:hAnsi="Outfit"/>
-          <w:b/>
-          <w:bCs/>
-          <w:lang w:val="en-GB"/>
-        </w:rPr>
-        <w:t>Radius:</w:t>
-      </w:r>
-      <w:r>
-        <w:rPr>
-          <w:rFonts w:ascii="Outfit" w:hAnsi="Outfit"/>
-          <w:lang w:val="en-GB"/>
-        </w:rPr>
-        <w:t xml:space="preserve"> Standardized at </w:t>
-      </w:r>
-      <w:r>
-        <w:rPr>
-          <w:rFonts w:ascii="Outfit" w:hAnsi="Outfit"/>
-          <w:b/>
-          <w:bCs/>
-          <w:lang w:val="en-GB"/>
-        </w:rPr>
-        <w:t>12px</w:t>
-      </w:r>
-      <w:r>
-        <w:rPr>
-          <w:rFonts w:ascii="Outfit" w:hAnsi="Outfit"/>
-          <w:lang w:val="en-GB"/>
-        </w:rPr>
-        <w:t>. Shifting from 16px to 12px makes the interface look sharper, more "professional," and less "childish."</w:t>
-      </w:r>
-    </w:p>
-    <w:p>
-      <w:pPr>
-        <w:numPr>
-          <w:ilvl w:val="0"/>
-          <w:numId w:val="15"/>
-        </w:numPr>
-        <w:rPr>
-          <w:rFonts w:ascii="Outfit" w:hAnsi="Outfit"/>
-        </w:rPr>
-      </w:pPr>
-      <w:r>
-        <w:rPr>
-          <w:rFonts w:ascii="Outfit" w:hAnsi="Outfit"/>
-          <w:b/>
-          <w:bCs/>
-          <w:lang w:val="en-GB"/>
-        </w:rPr>
-        <w:t>Depth (The Stroke):</w:t>
-      </w:r>
-      <w:r>
-        <w:rPr>
-          <w:rFonts w:ascii="Outfit" w:hAnsi="Outfit"/>
-          <w:lang w:val="en-GB"/>
-        </w:rPr>
-        <w:t xml:space="preserve"> We </w:t>
-      </w:r>
-      <w:r>
-        <w:rPr>
-          <w:rFonts w:ascii="Outfit" w:hAnsi="Outfit"/>
-          <w:b/>
-          <w:bCs/>
-          <w:lang w:val="en-GB"/>
-        </w:rPr>
-        <w:t>strictly avoid soft drop shadows.</w:t>
-      </w:r>
-      <w:r>
-        <w:rPr>
-          <w:rFonts w:ascii="Outfit" w:hAnsi="Outfit"/>
-          <w:lang w:val="en-GB"/>
-        </w:rPr>
-        <w:t xml:space="preserve"> Instead, we use </w:t>
-      </w:r>
-      <w:r>
-        <w:rPr>
-          <w:rFonts w:ascii="Outfit" w:hAnsi="Outfit"/>
-          <w:b/>
-          <w:bCs/>
-          <w:lang w:val="en-GB"/>
-        </w:rPr>
-        <w:t>1px Borders (#D1D5DB)</w:t>
-      </w:r>
-      <w:r>
-        <w:rPr>
-          <w:rFonts w:ascii="Outfit" w:hAnsi="Outfit"/>
-          <w:lang w:val="en-GB"/>
-        </w:rPr>
-        <w:t xml:space="preserve"> to define cards. </w:t>
-      </w:r>
-      <w:r>
-        <w:rPr>
-          <w:rFonts w:ascii="Outfit" w:hAnsi="Outfit"/>
-        </w:rPr>
-        <w:t xml:space="preserve">This </w:t>
-      </w:r>
-      <w:proofErr w:type="spellStart"/>
-      <w:r>
-        <w:rPr>
-          <w:rFonts w:ascii="Outfit" w:hAnsi="Outfit"/>
-        </w:rPr>
-        <w:t>mimics</w:t>
-      </w:r>
-      <w:proofErr w:type="spellEnd"/>
-      <w:r>
-        <w:rPr>
-          <w:rFonts w:ascii="Outfit" w:hAnsi="Outfit"/>
-        </w:rPr>
-        <w:t xml:space="preserve"> </w:t>
-      </w:r>
-      <w:proofErr w:type="spellStart"/>
-      <w:r>
-        <w:rPr>
-          <w:rFonts w:ascii="Outfit" w:hAnsi="Outfit"/>
-        </w:rPr>
-        <w:t>topographic</w:t>
-      </w:r>
-      <w:proofErr w:type="spellEnd"/>
-      <w:r>
-        <w:rPr>
-          <w:rFonts w:ascii="Outfit" w:hAnsi="Outfit"/>
-        </w:rPr>
-        <w:t xml:space="preserve"> </w:t>
-      </w:r>
-      <w:proofErr w:type="spellStart"/>
-      <w:r>
-        <w:rPr>
-          <w:rFonts w:ascii="Outfit" w:hAnsi="Outfit"/>
-        </w:rPr>
-        <w:t>maps</w:t>
-      </w:r>
-      <w:proofErr w:type="spellEnd"/>
-      <w:r>
-        <w:rPr>
-          <w:rFonts w:ascii="Outfit" w:hAnsi="Outfit"/>
-        </w:rPr>
-        <w:t xml:space="preserve"> and </w:t>
-      </w:r>
-      <w:proofErr w:type="spellStart"/>
-      <w:r>
-        <w:rPr>
-          <w:rFonts w:ascii="Outfit" w:hAnsi="Outfit"/>
-        </w:rPr>
-        <w:t>technical</w:t>
-      </w:r>
-      <w:proofErr w:type="spellEnd"/>
-      <w:r>
-        <w:rPr>
-          <w:rFonts w:ascii="Outfit" w:hAnsi="Outfit"/>
-        </w:rPr>
-        <w:t xml:space="preserve"> </w:t>
-      </w:r>
-      <w:proofErr w:type="spellStart"/>
-      <w:r>
-        <w:rPr>
-          <w:rFonts w:ascii="Outfit" w:hAnsi="Outfit"/>
-        </w:rPr>
-        <w:t>drawings</w:t>
-      </w:r>
-      <w:proofErr w:type="spellEnd"/>
-      <w:r>
-        <w:rPr>
-          <w:rFonts w:ascii="Outfit" w:hAnsi="Outfit"/>
-        </w:rPr>
-        <w:t>.</w:t>
-      </w:r>
-    </w:p>
-    <w:p>
-      <w:pPr>
-        <w:numPr>
-          <w:ilvl w:val="0"/>
-          <w:numId w:val="15"/>
-        </w:numPr>
-        <w:rPr>
-          <w:rFonts w:ascii="Outfit" w:hAnsi="Outfit"/>
-        </w:rPr>
-      </w:pPr>
-      <w:r>
-        <w:rPr>
-          <w:rFonts w:ascii="Outfit" w:hAnsi="Outfit"/>
-          <w:b/>
-          <w:bCs/>
-          <w:lang w:val="en-GB"/>
-        </w:rPr>
-        <w:t>Texture:</w:t>
-      </w:r>
-      <w:r>
-        <w:rPr>
-          <w:rFonts w:ascii="Outfit" w:hAnsi="Outfit"/>
-          <w:lang w:val="en-GB"/>
-        </w:rPr>
-        <w:t xml:space="preserve"> Strictly Flat/Matte. No gradients. </w:t>
-      </w:r>
-      <w:r>
-        <w:rPr>
-          <w:rFonts w:ascii="Outfit" w:hAnsi="Outfit"/>
-        </w:rPr>
-        <w:t xml:space="preserve">No </w:t>
-      </w:r>
-      <w:proofErr w:type="spellStart"/>
-      <w:r>
-        <w:rPr>
-          <w:rFonts w:ascii="Outfit" w:hAnsi="Outfit"/>
-        </w:rPr>
-        <w:t>glassmorphism</w:t>
-      </w:r>
-      <w:proofErr w:type="spellEnd"/>
-      <w:r>
-        <w:rPr>
-          <w:rFonts w:ascii="Outfit" w:hAnsi="Outfit"/>
-        </w:rPr>
-        <w:t>.</w:t>
-      </w:r>
-    </w:p>
-    <w:p>
-      <w:pPr>
-        <w:numPr>
-          <w:ilvl w:val="0"/>
-          <w:numId w:val="15"/>
-        </w:numPr>
-        <w:rPr>
-          <w:rFonts w:ascii="Outfit" w:hAnsi="Outfit"/>
-          <w:lang w:val="en-GB"/>
-        </w:rPr>
-      </w:pPr>
-      <w:r>
-        <w:rPr>
-          <w:rFonts w:ascii="Outfit" w:hAnsi="Outfit"/>
-          <w:b/>
-          <w:bCs/>
-          <w:lang w:val="en-GB"/>
-        </w:rPr>
-        <w:t>Haptics:</w:t>
-      </w:r>
-      <w:r>
-        <w:rPr>
-          <w:rFonts w:ascii="Outfit" w:hAnsi="Outfit"/>
-          <w:lang w:val="en-GB"/>
-        </w:rPr>
-        <w:t xml:space="preserve"> Heavy reliance on "Taptic" feedback. Every button press should feel like the mechanical "click" of a Leica camera or a high-end mountain watch.</w:t>
-      </w:r>
-    </w:p>
-    <w:p>
-      <w:pPr>
-        <w:rPr>
-          <w:rFonts w:ascii="Outfit" w:hAnsi="Outfit"/>
-        </w:rPr>
-      </w:pPr>
-      <w:r>
-        <w:rPr>
-          <w:rFonts w:ascii="Outfit" w:hAnsi="Outfit"/>
-        </w:rPr>
-        <w:pict w14:anchorId="7A7707A7">
-          <v:rect id="_x0000_i1095" style="width:0;height:1.5pt" o:hralign="center" o:hrstd="t" o:hr="t" fillcolor="#a0a0a0" stroked="f"/>
-        </w:pict>
-      </w:r>
-    </w:p>
-    <w:p>
-      <w:pPr>
-        <w:rPr>
-          <w:rFonts w:ascii="Outfit" w:hAnsi="Outfit"/>
-          <w:b/>
-          <w:bCs/>
-          <w:lang w:val="en-GB"/>
-        </w:rPr>
-      </w:pPr>
-      <w:r>
-        <w:rPr>
-          <w:rFonts w:ascii="Outfit" w:hAnsi="Outfit"/>
-          <w:b/>
-          <w:bCs/>
-          <w:lang w:val="en-GB"/>
-        </w:rPr>
-        <w:t>3. Tone of Voice: "The Precision Instrument"</w:t>
-      </w:r>
-    </w:p>
-    <w:p>
-      <w:pPr>
-        <w:rPr>
-          <w:rFonts w:ascii="Outfit" w:hAnsi="Outfit"/>
-          <w:lang w:val="en-GB"/>
-        </w:rPr>
-      </w:pPr>
-      <w:r>
-        <w:rPr>
-          <w:rFonts w:ascii="Outfit" w:hAnsi="Outfit"/>
-          <w:lang w:val="en-GB"/>
-        </w:rPr>
-        <w:t xml:space="preserve">Kalorat is not a "Coach"; it is a </w:t>
-      </w:r>
-      <w:r>
-        <w:rPr>
-          <w:rFonts w:ascii="Outfit" w:hAnsi="Outfit"/>
-          <w:b/>
-          <w:bCs/>
-          <w:lang w:val="en-GB"/>
-        </w:rPr>
-        <w:t>Silent Partner</w:t>
-      </w:r>
-      <w:r>
-        <w:rPr>
-          <w:rFonts w:ascii="Outfit" w:hAnsi="Outfit"/>
-          <w:lang w:val="en-GB"/>
-        </w:rPr>
-        <w:t>. It does not cheer; it reports.</w:t>
-      </w:r>
-    </w:p>
-    <w:p>
-      <w:pPr>
-        <w:numPr>
-          <w:ilvl w:val="0"/>
-          <w:numId w:val="16"/>
-        </w:numPr>
-        <w:rPr>
-          <w:rFonts w:ascii="Outfit" w:hAnsi="Outfit"/>
-          <w:lang w:val="en-GB"/>
-        </w:rPr>
-      </w:pPr>
-      <w:r>
-        <w:rPr>
-          <w:rFonts w:ascii="Outfit" w:hAnsi="Outfit"/>
-          <w:b/>
-          <w:bCs/>
-          <w:lang w:val="en-GB"/>
-        </w:rPr>
-        <w:t>Fact-Based, Not Emotion-Based:</w:t>
-      </w:r>
-      <w:r>
-        <w:rPr>
-          <w:rFonts w:ascii="Outfit" w:hAnsi="Outfit"/>
-          <w:lang w:val="en-GB"/>
-        </w:rPr>
-        <w:t xml:space="preserve"> Instead of "You're doing great!", use </w:t>
-      </w:r>
-      <w:r>
-        <w:rPr>
-          <w:rFonts w:ascii="Outfit" w:hAnsi="Outfit"/>
-          <w:b/>
-          <w:bCs/>
-          <w:lang w:val="en-GB"/>
-        </w:rPr>
-        <w:t>"Projected goal arrival: Oct 14."</w:t>
-      </w:r>
-    </w:p>
-    <w:p>
-      <w:pPr>
-        <w:numPr>
-          <w:ilvl w:val="0"/>
-          <w:numId w:val="16"/>
-        </w:numPr>
-        <w:rPr>
-          <w:rFonts w:ascii="Outfit" w:hAnsi="Outfit"/>
-          <w:lang w:val="en-GB"/>
-        </w:rPr>
-      </w:pPr>
-      <w:r>
-        <w:rPr>
-          <w:rFonts w:ascii="Outfit" w:hAnsi="Outfit"/>
-          <w:b/>
-          <w:bCs/>
-          <w:lang w:val="en-GB"/>
-        </w:rPr>
-        <w:t>Technical Language:</w:t>
-      </w:r>
-      <w:r>
-        <w:rPr>
-          <w:rFonts w:ascii="Outfit" w:hAnsi="Outfit"/>
-          <w:lang w:val="en-GB"/>
-        </w:rPr>
-        <w:t xml:space="preserve"> Use terms like </w:t>
-      </w:r>
-      <w:r>
-        <w:rPr>
-          <w:rFonts w:ascii="Outfit" w:hAnsi="Outfit"/>
-          <w:b/>
-          <w:bCs/>
-          <w:lang w:val="en-GB"/>
-        </w:rPr>
-        <w:t>"Fuel," "Input," "Output,"</w:t>
-      </w:r>
-      <w:r>
-        <w:rPr>
-          <w:rFonts w:ascii="Outfit" w:hAnsi="Outfit"/>
-          <w:lang w:val="en-GB"/>
-        </w:rPr>
-        <w:t xml:space="preserve"> and </w:t>
-      </w:r>
-      <w:r>
-        <w:rPr>
-          <w:rFonts w:ascii="Outfit" w:hAnsi="Outfit"/>
-          <w:b/>
-          <w:bCs/>
-          <w:lang w:val="en-GB"/>
-        </w:rPr>
-        <w:t>"Target."</w:t>
-      </w:r>
-    </w:p>
-    <w:p>
-      <w:pPr>
-        <w:numPr>
-          <w:ilvl w:val="0"/>
-          <w:numId w:val="16"/>
-        </w:numPr>
-        <w:rPr>
-          <w:rFonts w:ascii="Outfit" w:hAnsi="Outfit"/>
-        </w:rPr>
-      </w:pPr>
-      <w:r>
-        <w:rPr>
-          <w:rFonts w:ascii="Outfit" w:hAnsi="Outfit"/>
-          <w:b/>
-          <w:bCs/>
-          <w:lang w:val="en-GB"/>
-        </w:rPr>
-        <w:t>The "Bodenständig" Rule:</w:t>
-      </w:r>
-      <w:r>
-        <w:rPr>
-          <w:rFonts w:ascii="Outfit" w:hAnsi="Outfit"/>
-          <w:lang w:val="en-GB"/>
-        </w:rPr>
-        <w:t xml:space="preserve"> No emojis. No exclamation marks. </w:t>
-      </w:r>
-      <w:r>
-        <w:rPr>
-          <w:rFonts w:ascii="Outfit" w:hAnsi="Outfit"/>
-        </w:rPr>
-        <w:t>No "</w:t>
-      </w:r>
-      <w:proofErr w:type="spellStart"/>
-      <w:r>
-        <w:rPr>
-          <w:rFonts w:ascii="Outfit" w:hAnsi="Outfit"/>
-        </w:rPr>
-        <w:t>Gym</w:t>
-      </w:r>
-      <w:proofErr w:type="spellEnd"/>
-      <w:r>
-        <w:rPr>
-          <w:rFonts w:ascii="Outfit" w:hAnsi="Outfit"/>
-        </w:rPr>
-        <w:t xml:space="preserve">-Bro" </w:t>
-      </w:r>
-      <w:proofErr w:type="spellStart"/>
-      <w:r>
-        <w:rPr>
-          <w:rFonts w:ascii="Outfit" w:hAnsi="Outfit"/>
-        </w:rPr>
-        <w:t>slang</w:t>
-      </w:r>
-      <w:proofErr w:type="spellEnd"/>
-      <w:r>
-        <w:rPr>
-          <w:rFonts w:ascii="Outfit" w:hAnsi="Outfit"/>
-        </w:rPr>
-        <w:t>.</w:t>
-      </w:r>
-    </w:p>
-    <w:p>
-      <w:pPr>
-        <w:numPr>
-          <w:ilvl w:val="0"/>
-          <w:numId w:val="16"/>
-        </w:numPr>
-        <w:rPr>
-          <w:rFonts w:ascii="Outfit" w:hAnsi="Outfit"/>
-          <w:lang w:val="en-GB"/>
-        </w:rPr>
-      </w:pPr>
-      <w:r>
-        <w:rPr>
-          <w:rFonts w:ascii="Outfit" w:hAnsi="Outfit"/>
-          <w:b/>
-          <w:bCs/>
-          <w:lang w:val="en-GB"/>
-        </w:rPr>
-        <w:t>Efficiency First:</w:t>
-      </w:r>
-      <w:r>
-        <w:rPr>
-          <w:rFonts w:ascii="Outfit" w:hAnsi="Outfit"/>
-          <w:lang w:val="en-GB"/>
-        </w:rPr>
-        <w:t xml:space="preserve"> If a sentence can be 3 words instead of 6, cut it.</w:t>
-      </w:r>
-    </w:p>
-    <w:p>
-      <w:pPr>
-        <w:rPr>
-          <w:rFonts w:ascii="Outfit" w:hAnsi="Outfit"/>
-        </w:rPr>
-      </w:pPr>
-      <w:r>
-        <w:rPr>
-          <w:rFonts w:ascii="Outfit" w:hAnsi="Outfit"/>
-        </w:rPr>
-        <w:pict w14:anchorId="436D7FD0">
-          <v:rect id="_x0000_i1096" style="width:0;height:1.5pt" o:hralign="center" o:hrstd="t" o:hr="t" fillcolor="#a0a0a0" stroked="f"/>
-        </w:pict>
-      </w:r>
-    </w:p>
-    <w:p>
-      <w:pPr>
-        <w:rPr>
-          <w:rFonts w:ascii="Outfit" w:hAnsi="Outfit"/>
-          <w:b/>
-          <w:bCs/>
-          <w:lang w:val="en-GB"/>
-        </w:rPr>
-      </w:pPr>
-      <w:r>
-        <w:rPr>
-          <w:rFonts w:ascii="Outfit" w:hAnsi="Outfit"/>
-          <w:b/>
-          <w:bCs/>
-          <w:lang w:val="en-GB"/>
-        </w:rPr>
-        <w:lastRenderedPageBreak/>
-        <w:t>4. LEITBILD (THE MANIFESTO)</w:t>
-      </w:r>
-    </w:p>
-    <w:p>
-      <w:pPr>
-        <w:rPr>
-          <w:rFonts w:ascii="Outfit" w:hAnsi="Outfit"/>
-          <w:b/>
-          <w:bCs/>
-          <w:lang w:val="en-GB"/>
-        </w:rPr>
-      </w:pPr>
-      <w:r>
-        <w:rPr>
-          <w:rFonts w:ascii="Outfit" w:hAnsi="Outfit"/>
-          <w:b/>
-          <w:bCs/>
-          <w:lang w:val="en-GB"/>
-        </w:rPr>
-        <w:t>I. Mission (Our Task)</w:t>
-      </w:r>
-    </w:p>
-    <w:p>
-      <w:pPr>
-        <w:rPr>
-          <w:rFonts w:ascii="Outfit" w:hAnsi="Outfit"/>
-          <w:lang w:val="en-GB"/>
-        </w:rPr>
-      </w:pPr>
-      <w:r>
-        <w:rPr>
-          <w:rFonts w:ascii="Outfit" w:hAnsi="Outfit"/>
-          <w:lang w:val="en-GB"/>
-        </w:rPr>
-        <w:t>To engineer the fastest calorie tracking interface in existence. We provide a digital tool that allows users to log their fuel in under 3 seconds. We believe health tracking should be as reliable as an Austrian mountain map: silent, accurate, and essential.</w:t>
-      </w:r>
-    </w:p>
-    <w:p>
-      <w:pPr>
-        <w:rPr>
-          <w:rFonts w:ascii="Outfit" w:hAnsi="Outfit"/>
-          <w:b/>
-          <w:bCs/>
-          <w:lang w:val="en-GB"/>
-        </w:rPr>
-      </w:pPr>
-      <w:r>
-        <w:rPr>
-          <w:rFonts w:ascii="Outfit" w:hAnsi="Outfit"/>
-          <w:b/>
-          <w:bCs/>
-          <w:lang w:val="en-GB"/>
-        </w:rPr>
-        <w:t>II. Vision (Our Destination)</w:t>
-      </w:r>
-    </w:p>
-    <w:p>
-      <w:pPr>
-        <w:rPr>
-          <w:rFonts w:ascii="Outfit" w:hAnsi="Outfit"/>
-          <w:lang w:val="en-GB"/>
-        </w:rPr>
-      </w:pPr>
-      <w:r>
-        <w:rPr>
-          <w:rFonts w:ascii="Outfit" w:hAnsi="Outfit"/>
-          <w:lang w:val="en-GB"/>
-        </w:rPr>
-        <w:t xml:space="preserve">To define the </w:t>
-      </w:r>
-      <w:r>
-        <w:rPr>
-          <w:rFonts w:ascii="Outfit" w:hAnsi="Outfit"/>
-          <w:b/>
-          <w:bCs/>
-          <w:lang w:val="en-GB"/>
-        </w:rPr>
-        <w:t>"Austrian Standard"</w:t>
-      </w:r>
-      <w:r>
-        <w:rPr>
-          <w:rFonts w:ascii="Outfit" w:hAnsi="Outfit"/>
-          <w:lang w:val="en-GB"/>
-        </w:rPr>
-        <w:t xml:space="preserve"> for digital health. We aim to prove that premium digital craftsmanship requires zero noise. Our vision is a world where data is honest, and the tool disappears so the performance can begin.</w:t>
-      </w:r>
-    </w:p>
-    <w:p>
-      <w:pPr>
-        <w:rPr>
-          <w:rFonts w:ascii="Outfit" w:hAnsi="Outfit"/>
-          <w:b/>
-          <w:bCs/>
-          <w:lang w:val="en-GB"/>
-        </w:rPr>
-      </w:pPr>
-      <w:r>
-        <w:rPr>
-          <w:rFonts w:ascii="Outfit" w:hAnsi="Outfit"/>
-          <w:b/>
-          <w:bCs/>
-          <w:lang w:val="en-GB"/>
-        </w:rPr>
-        <w:t>III. Core Values (The Code)</w:t>
-      </w:r>
-    </w:p>
-    <w:p>
-      <w:pPr>
-        <w:numPr>
-          <w:ilvl w:val="0"/>
-          <w:numId w:val="17"/>
-        </w:numPr>
-        <w:rPr>
-          <w:rFonts w:ascii="Outfit" w:hAnsi="Outfit"/>
-        </w:rPr>
-      </w:pPr>
-      <w:r>
-        <w:rPr>
-          <w:rFonts w:ascii="Outfit" w:hAnsi="Outfit"/>
-          <w:b/>
-          <w:bCs/>
-          <w:lang w:val="en-GB"/>
-        </w:rPr>
-        <w:t>Präzision (Precision):</w:t>
-      </w:r>
-      <w:r>
-        <w:rPr>
-          <w:rFonts w:ascii="Outfit" w:hAnsi="Outfit"/>
-          <w:lang w:val="en-GB"/>
-        </w:rPr>
-        <w:t xml:space="preserve"> Accuracy is the foundation of performance. </w:t>
-      </w:r>
-      <w:proofErr w:type="spellStart"/>
-      <w:r>
-        <w:rPr>
-          <w:rFonts w:ascii="Outfit" w:hAnsi="Outfit"/>
-        </w:rPr>
-        <w:t>We</w:t>
-      </w:r>
-      <w:proofErr w:type="spellEnd"/>
-      <w:r>
-        <w:rPr>
-          <w:rFonts w:ascii="Outfit" w:hAnsi="Outfit"/>
-        </w:rPr>
-        <w:t xml:space="preserve"> do not </w:t>
-      </w:r>
-      <w:proofErr w:type="spellStart"/>
-      <w:r>
-        <w:rPr>
-          <w:rFonts w:ascii="Outfit" w:hAnsi="Outfit"/>
-        </w:rPr>
-        <w:t>round</w:t>
-      </w:r>
-      <w:proofErr w:type="spellEnd"/>
-      <w:r>
-        <w:rPr>
-          <w:rFonts w:ascii="Outfit" w:hAnsi="Outfit"/>
-        </w:rPr>
-        <w:t xml:space="preserve"> </w:t>
-      </w:r>
-      <w:proofErr w:type="spellStart"/>
-      <w:r>
-        <w:rPr>
-          <w:rFonts w:ascii="Outfit" w:hAnsi="Outfit"/>
-        </w:rPr>
-        <w:t>numbers</w:t>
-      </w:r>
-      <w:proofErr w:type="spellEnd"/>
-      <w:r>
-        <w:rPr>
-          <w:rFonts w:ascii="Outfit" w:hAnsi="Outfit"/>
-        </w:rPr>
-        <w:t xml:space="preserve">; </w:t>
-      </w:r>
-      <w:proofErr w:type="spellStart"/>
-      <w:r>
-        <w:rPr>
-          <w:rFonts w:ascii="Outfit" w:hAnsi="Outfit"/>
-        </w:rPr>
-        <w:t>we</w:t>
-      </w:r>
-      <w:proofErr w:type="spellEnd"/>
-      <w:r>
-        <w:rPr>
-          <w:rFonts w:ascii="Outfit" w:hAnsi="Outfit"/>
-        </w:rPr>
-        <w:t xml:space="preserve"> </w:t>
-      </w:r>
-      <w:proofErr w:type="spellStart"/>
-      <w:r>
-        <w:rPr>
-          <w:rFonts w:ascii="Outfit" w:hAnsi="Outfit"/>
-        </w:rPr>
-        <w:t>show</w:t>
-      </w:r>
-      <w:proofErr w:type="spellEnd"/>
-      <w:r>
-        <w:rPr>
-          <w:rFonts w:ascii="Outfit" w:hAnsi="Outfit"/>
-        </w:rPr>
-        <w:t xml:space="preserve"> </w:t>
-      </w:r>
-      <w:proofErr w:type="spellStart"/>
-      <w:r>
-        <w:rPr>
-          <w:rFonts w:ascii="Outfit" w:hAnsi="Outfit"/>
-        </w:rPr>
-        <w:t>the</w:t>
-      </w:r>
-      <w:proofErr w:type="spellEnd"/>
-      <w:r>
-        <w:rPr>
-          <w:rFonts w:ascii="Outfit" w:hAnsi="Outfit"/>
-        </w:rPr>
-        <w:t xml:space="preserve"> math.</w:t>
-      </w:r>
-    </w:p>
-    <w:p>
-      <w:pPr>
-        <w:numPr>
-          <w:ilvl w:val="0"/>
-          <w:numId w:val="17"/>
-        </w:numPr>
-        <w:rPr>
-          <w:rFonts w:ascii="Outfit" w:hAnsi="Outfit"/>
-        </w:rPr>
-      </w:pPr>
-      <w:r>
-        <w:rPr>
-          <w:rFonts w:ascii="Outfit" w:hAnsi="Outfit"/>
-          <w:b/>
-          <w:bCs/>
-          <w:lang w:val="en-GB"/>
-        </w:rPr>
-        <w:t>Reduktion (Reduction):</w:t>
-      </w:r>
-      <w:r>
-        <w:rPr>
-          <w:rFonts w:ascii="Outfit" w:hAnsi="Outfit"/>
-          <w:lang w:val="en-GB"/>
-        </w:rPr>
-        <w:t xml:space="preserve"> "Less, but better." If a feature doesn't help a user log faster or understand better, it is deleted. </w:t>
-      </w:r>
-      <w:r>
-        <w:rPr>
-          <w:rFonts w:ascii="Outfit" w:hAnsi="Outfit"/>
-        </w:rPr>
-        <w:t xml:space="preserve">Every </w:t>
-      </w:r>
-      <w:proofErr w:type="spellStart"/>
-      <w:r>
-        <w:rPr>
-          <w:rFonts w:ascii="Outfit" w:hAnsi="Outfit"/>
-        </w:rPr>
-        <w:t>pixel</w:t>
-      </w:r>
-      <w:proofErr w:type="spellEnd"/>
-      <w:r>
-        <w:rPr>
-          <w:rFonts w:ascii="Outfit" w:hAnsi="Outfit"/>
-        </w:rPr>
-        <w:t xml:space="preserve"> </w:t>
-      </w:r>
-      <w:proofErr w:type="spellStart"/>
-      <w:r>
-        <w:rPr>
-          <w:rFonts w:ascii="Outfit" w:hAnsi="Outfit"/>
-        </w:rPr>
-        <w:t>must</w:t>
-      </w:r>
-      <w:proofErr w:type="spellEnd"/>
-      <w:r>
-        <w:rPr>
-          <w:rFonts w:ascii="Outfit" w:hAnsi="Outfit"/>
-        </w:rPr>
-        <w:t xml:space="preserve"> </w:t>
-      </w:r>
-      <w:proofErr w:type="spellStart"/>
-      <w:r>
-        <w:rPr>
-          <w:rFonts w:ascii="Outfit" w:hAnsi="Outfit"/>
-        </w:rPr>
-        <w:t>earn</w:t>
-      </w:r>
-      <w:proofErr w:type="spellEnd"/>
-      <w:r>
-        <w:rPr>
-          <w:rFonts w:ascii="Outfit" w:hAnsi="Outfit"/>
-        </w:rPr>
-        <w:t xml:space="preserve"> </w:t>
-      </w:r>
-      <w:proofErr w:type="spellStart"/>
-      <w:r>
-        <w:rPr>
-          <w:rFonts w:ascii="Outfit" w:hAnsi="Outfit"/>
-        </w:rPr>
-        <w:t>its</w:t>
-      </w:r>
-      <w:proofErr w:type="spellEnd"/>
-      <w:r>
-        <w:rPr>
-          <w:rFonts w:ascii="Outfit" w:hAnsi="Outfit"/>
-        </w:rPr>
-        <w:t xml:space="preserve"> </w:t>
-      </w:r>
-      <w:proofErr w:type="spellStart"/>
-      <w:r>
-        <w:rPr>
-          <w:rFonts w:ascii="Outfit" w:hAnsi="Outfit"/>
-        </w:rPr>
-        <w:t>place</w:t>
-      </w:r>
-      <w:proofErr w:type="spellEnd"/>
-      <w:r>
-        <w:rPr>
-          <w:rFonts w:ascii="Outfit" w:hAnsi="Outfit"/>
-        </w:rPr>
-        <w:t>.</w:t>
-      </w:r>
-    </w:p>
-    <w:p>
-      <w:pPr>
-        <w:numPr>
-          <w:ilvl w:val="0"/>
-          <w:numId w:val="17"/>
-        </w:numPr>
-        <w:rPr>
-          <w:rFonts w:ascii="Outfit" w:hAnsi="Outfit"/>
-        </w:rPr>
-      </w:pPr>
-      <w:r>
-        <w:rPr>
-          <w:rFonts w:ascii="Outfit" w:hAnsi="Outfit"/>
-          <w:b/>
-          <w:bCs/>
-          <w:lang w:val="en-GB"/>
-        </w:rPr>
         <w:t>Handwerk (Craftsmanship):</w:t>
       </w:r>
       <w:r>
         <w:rPr>
           <w:rFonts w:ascii="Outfit" w:hAnsi="Outfit"/>
-          <w:lang w:val="en-GB"/>
-        </w:rPr>
-        <w:t xml:space="preserve"> Quality is found in the speed of the app and the smoothness of the transitions. </w:t>
-      </w:r>
-      <w:proofErr w:type="spellStart"/>
-      <w:r>
-        <w:rPr>
-          <w:rFonts w:ascii="Outfit" w:hAnsi="Outfit"/>
-        </w:rPr>
-        <w:t>We</w:t>
-      </w:r>
-      <w:proofErr w:type="spellEnd"/>
-      <w:r>
-        <w:rPr>
-          <w:rFonts w:ascii="Outfit" w:hAnsi="Outfit"/>
-        </w:rPr>
-        <w:t xml:space="preserve"> </w:t>
-      </w:r>
-      <w:proofErr w:type="spellStart"/>
-      <w:r>
-        <w:rPr>
-          <w:rFonts w:ascii="Outfit" w:hAnsi="Outfit"/>
-        </w:rPr>
-        <w:t>build</w:t>
-      </w:r>
-      <w:proofErr w:type="spellEnd"/>
-      <w:r>
-        <w:rPr>
-          <w:rFonts w:ascii="Outfit" w:hAnsi="Outfit"/>
-        </w:rPr>
-        <w:t xml:space="preserve"> </w:t>
-      </w:r>
-      <w:proofErr w:type="spellStart"/>
-      <w:r>
-        <w:rPr>
-          <w:rFonts w:ascii="Outfit" w:hAnsi="Outfit"/>
-        </w:rPr>
-        <w:t>software</w:t>
-      </w:r>
-      <w:proofErr w:type="spellEnd"/>
-      <w:r>
-        <w:rPr>
-          <w:rFonts w:ascii="Outfit" w:hAnsi="Outfit"/>
-        </w:rPr>
-        <w:t xml:space="preserve"> </w:t>
-      </w:r>
-      <w:proofErr w:type="spellStart"/>
-      <w:r>
-        <w:rPr>
-          <w:rFonts w:ascii="Outfit" w:hAnsi="Outfit"/>
-        </w:rPr>
-        <w:t>that</w:t>
-      </w:r>
-      <w:proofErr w:type="spellEnd"/>
-      <w:r>
-        <w:rPr>
-          <w:rFonts w:ascii="Outfit" w:hAnsi="Outfit"/>
-        </w:rPr>
-        <w:t xml:space="preserve"> </w:t>
-      </w:r>
-      <w:proofErr w:type="spellStart"/>
-      <w:r>
-        <w:rPr>
-          <w:rFonts w:ascii="Outfit" w:hAnsi="Outfit"/>
-        </w:rPr>
-        <w:t>feels</w:t>
-      </w:r>
-      <w:proofErr w:type="spellEnd"/>
-      <w:r>
-        <w:rPr>
-          <w:rFonts w:ascii="Outfit" w:hAnsi="Outfit"/>
-        </w:rPr>
-        <w:t xml:space="preserve"> like </w:t>
-      </w:r>
-      <w:proofErr w:type="spellStart"/>
-      <w:r>
-        <w:rPr>
-          <w:rFonts w:ascii="Outfit" w:hAnsi="Outfit"/>
-        </w:rPr>
-        <w:t>hardware</w:t>
-      </w:r>
-      <w:proofErr w:type="spellEnd"/>
-      <w:r>
-        <w:rPr>
-          <w:rFonts w:ascii="Outfit" w:hAnsi="Outfit"/>
-        </w:rPr>
-        <w:t>.</w:t>
-      </w:r>
-    </w:p>
-    <w:p>
-      <w:pPr>
-        <w:numPr>
-          <w:ilvl w:val="0"/>
-          <w:numId w:val="17"/>
-        </w:numPr>
-        <w:rPr>
-          <w:rFonts w:ascii="Outfit" w:hAnsi="Outfit"/>
-          <w:lang w:val="en-GB"/>
-        </w:rPr>
-      </w:pPr>
-      <w:r>
-        <w:rPr>
-          <w:rFonts w:ascii="Outfit" w:hAnsi="Outfit"/>
-          <w:b/>
-          <w:bCs/>
-          <w:lang w:val="en-GB"/>
-        </w:rPr>
-        <w:t>Klarheit (Clarity):</w:t>
-      </w:r>
-      <w:r>
-        <w:rPr>
-          <w:rFonts w:ascii="Outfit" w:hAnsi="Outfit"/>
-          <w:lang w:val="en-GB"/>
-        </w:rPr>
-        <w:t xml:space="preserve"> No ads, no distractions, no fluff. Just the data you need to reach the summit.</w:t>
+        </w:rPr>
+        <w:t xml:space="preserve"> We build with the care of an Alpine carpenter. Our software should feel like a physical tool—solid, fast, and timeless.</w:t>
       </w:r>
     </w:p>
     <w:p>
@@ -2123,6 +1045,155 @@
 <file path=word/numbering.xml><?xml version="1.0" encoding="utf-8"?>
 <w:numbering xmlns:wpc="http://schemas.microsoft.com/office/word/2010/wordprocessingCanvas" xmlns:cx="http://schemas.microsoft.com/office/drawing/2014/chartex" xmlns:cx1="http://schemas.microsoft.com/office/drawing/2015/9/8/chartex" xmlns:cx2="http://schemas.microsoft.com/office/drawing/2015/10/21/chartex" xmlns:cx3="http://schemas.microsoft.com/office/drawing/2016/5/9/chartex" xmlns:cx4="http://schemas.microsoft.com/office/drawing/2016/5/10/chartex" xmlns:cx5="http://schemas.microsoft.com/office/drawing/2016/5/11/chartex" xmlns:cx6="http://schemas.microsoft.com/office/drawing/2016/5/12/chartex" xmlns:cx7="http://schemas.microsoft.com/office/drawing/2016/5/13/chartex" xmlns:cx8="http://schemas.microsoft.com/office/drawing/2016/5/14/chartex" xmlns:mc="http://schemas.openxmlformats.org/markup-compatibility/2006" xmlns:aink="http://schemas.microsoft.com/office/drawing/2016/ink" xmlns:am3d="http://schemas.microsoft.com/office/drawing/2017/model3d" xmlns:o="urn:schemas-microsoft-com:office:office" xmlns:oel="http://schemas.microsoft.com/office/2019/extlst" xmlns:r="http://schemas.openxmlformats.org/officeDocument/2006/relationships" xmlns:m="http://schemas.openxmlformats.org/officeDocument/2006/math" xmlns:v="urn:schemas-microsoft-com:vml" xmlns:wp14="http://schemas.microsoft.com/office/word/2010/wordprocessingDrawing" xmlns:wp="http://schemas.openxmlformats.org/drawingml/2006/wordprocessingDrawing" xmlns:w10="urn:schemas-microsoft-com:office:word" xmlns:w="http://schemas.openxmlformats.org/wordprocessingml/2006/main" xmlns:w14="http://schemas.microsoft.com/office/word/2010/wordml" xmlns:w15="http://schemas.microsoft.com/office/word/2012/wordml" xmlns:w16cex="http://schemas.microsoft.com/office/word/2018/wordml/cex" xmlns:w16cid="http://schemas.microsoft.com/office/word/2016/wordml/cid" xmlns:w16="http://schemas.microsoft.com/office/word/2018/wordml" xmlns:w16du="http://schemas.microsoft.com/office/word/2023/wordml/word16du" xmlns:w16sdtdh="http://schemas.microsoft.com/office/word/2020/wordml/sdtdatahash" xmlns:w16sdtfl="http://schemas.microsoft.com/office/word/2024/wordml/sdtformatlock" xmlns:w16se="http://schemas.microsoft.com/office/word/2015/wordml/symex" xmlns:wpg="http://schemas.microsoft.com/office/word/2010/wordprocessingGroup" xmlns:wpi="http://schemas.microsoft.com/office/word/2010/wordprocessingInk" xmlns:wne="http://schemas.microsoft.com/office/word/2006/wordml" xmlns:wps="http://schemas.microsoft.com/office/word/2010/wordprocessingShape" mc:Ignorable="w14 w15 w16se w16cid w16 w16cex w16sdtdh w16sdtfl w16du wp14">
   <w:abstractNum w:abstractNumId="0" w15:restartNumberingAfterBreak="0">
+    <w:nsid w:val="090A6399"/>
+    <w:multiLevelType w:val="multilevel"/>
+    <w:tmpl w:val="57E0B2CE"/>
+    <w:lvl w:ilvl="0">
+      <w:start w:val="1"/>
+      <w:numFmt w:val="bullet"/>
+      <w:lvlText w:val=""/>
+      <w:lvlJc w:val="left"/>
+      <w:pPr>
+        <w:tabs>
+          <w:tab w:val="num" w:pos="720"/>
+        </w:tabs>
+        <w:ind w:left="720" w:hanging="360"/>
+      </w:pPr>
+      <w:rPr>
+        <w:rFonts w:ascii="Symbol" w:hAnsi="Symbol" w:hint="default"/>
+        <w:sz w:val="20"/>
+      </w:rPr>
+    </w:lvl>
+    <w:lvl w:ilvl="1" w:tentative="1">
+      <w:start w:val="1"/>
+      <w:numFmt w:val="bullet"/>
+      <w:lvlText w:val="o"/>
+      <w:lvlJc w:val="left"/>
+      <w:pPr>
+        <w:tabs>
+          <w:tab w:val="num" w:pos="1440"/>
+        </w:tabs>
+        <w:ind w:left="1440" w:hanging="360"/>
+      </w:pPr>
+      <w:rPr>
+        <w:rFonts w:ascii="Courier New" w:hAnsi="Courier New" w:hint="default"/>
+        <w:sz w:val="20"/>
+      </w:rPr>
+    </w:lvl>
+    <w:lvl w:ilvl="2" w:tentative="1">
+      <w:start w:val="1"/>
+      <w:numFmt w:val="bullet"/>
+      <w:lvlText w:val=""/>
+      <w:lvlJc w:val="left"/>
+      <w:pPr>
+        <w:tabs>
+          <w:tab w:val="num" w:pos="2160"/>
+        </w:tabs>
+        <w:ind w:left="2160" w:hanging="360"/>
+      </w:pPr>
+      <w:rPr>
+        <w:rFonts w:ascii="Wingdings" w:hAnsi="Wingdings" w:hint="default"/>
+        <w:sz w:val="20"/>
+      </w:rPr>
+    </w:lvl>
+    <w:lvl w:ilvl="3" w:tentative="1">
+      <w:start w:val="1"/>
+      <w:numFmt w:val="bullet"/>
+      <w:lvlText w:val=""/>
+      <w:lvlJc w:val="left"/>
+      <w:pPr>
+        <w:tabs>
+          <w:tab w:val="num" w:pos="2880"/>
+        </w:tabs>
+        <w:ind w:left="2880" w:hanging="360"/>
+      </w:pPr>
+      <w:rPr>
+        <w:rFonts w:ascii="Wingdings" w:hAnsi="Wingdings" w:hint="default"/>
+        <w:sz w:val="20"/>
+      </w:rPr>
+    </w:lvl>
+    <w:lvl w:ilvl="4" w:tentative="1">
+      <w:start w:val="1"/>
+      <w:numFmt w:val="bullet"/>
+      <w:lvlText w:val=""/>
+      <w:lvlJc w:val="left"/>
+      <w:pPr>
+        <w:tabs>
+          <w:tab w:val="num" w:pos="3600"/>
+        </w:tabs>
+        <w:ind w:left="3600" w:hanging="360"/>
+      </w:pPr>
+      <w:rPr>
+        <w:rFonts w:ascii="Wingdings" w:hAnsi="Wingdings" w:hint="default"/>
+        <w:sz w:val="20"/>
+      </w:rPr>
+    </w:lvl>
+    <w:lvl w:ilvl="5" w:tentative="1">
+      <w:start w:val="1"/>
+      <w:numFmt w:val="bullet"/>
+      <w:lvlText w:val=""/>
+      <w:lvlJc w:val="left"/>
+      <w:pPr>
+        <w:tabs>
+          <w:tab w:val="num" w:pos="4320"/>
+        </w:tabs>
+        <w:ind w:left="4320" w:hanging="360"/>
+      </w:pPr>
+      <w:rPr>
+        <w:rFonts w:ascii="Wingdings" w:hAnsi="Wingdings" w:hint="default"/>
+        <w:sz w:val="20"/>
+      </w:rPr>
+    </w:lvl>
+    <w:lvl w:ilvl="6" w:tentative="1">
+      <w:start w:val="1"/>
+      <w:numFmt w:val="bullet"/>
+      <w:lvlText w:val=""/>
+      <w:lvlJc w:val="left"/>
+      <w:pPr>
+        <w:tabs>
+          <w:tab w:val="num" w:pos="5040"/>
+        </w:tabs>
+        <w:ind w:left="5040" w:hanging="360"/>
+      </w:pPr>
+      <w:rPr>
+        <w:rFonts w:ascii="Wingdings" w:hAnsi="Wingdings" w:hint="default"/>
+        <w:sz w:val="20"/>
+      </w:rPr>
+    </w:lvl>
+    <w:lvl w:ilvl="7" w:tentative="1">
+      <w:start w:val="1"/>
+      <w:numFmt w:val="bullet"/>
+      <w:lvlText w:val=""/>
+      <w:lvlJc w:val="left"/>
+      <w:pPr>
+        <w:tabs>
+          <w:tab w:val="num" w:pos="5760"/>
+        </w:tabs>
+        <w:ind w:left="5760" w:hanging="360"/>
+      </w:pPr>
+      <w:rPr>
+        <w:rFonts w:ascii="Wingdings" w:hAnsi="Wingdings" w:hint="default"/>
+        <w:sz w:val="20"/>
+      </w:rPr>
+    </w:lvl>
+    <w:lvl w:ilvl="8" w:tentative="1">
+      <w:start w:val="1"/>
+      <w:numFmt w:val="bullet"/>
+      <w:lvlText w:val=""/>
+      <w:lvlJc w:val="left"/>
+      <w:pPr>
+        <w:tabs>
+          <w:tab w:val="num" w:pos="6480"/>
+        </w:tabs>
+        <w:ind w:left="6480" w:hanging="360"/>
+      </w:pPr>
+      <w:rPr>
+        <w:rFonts w:ascii="Wingdings" w:hAnsi="Wingdings" w:hint="default"/>
+        <w:sz w:val="20"/>
+      </w:rPr>
+    </w:lvl>
+  </w:abstractNum>
+  <w:abstractNum w:abstractNumId="1" w15:restartNumberingAfterBreak="0">
     <w:nsid w:val="0FEC07BC"/>
     <w:multiLevelType w:val="multilevel"/>
     <w:tmpl w:val="E5FEEC2A"/>
@@ -2271,7 +1342,7 @@
       </w:rPr>
     </w:lvl>
   </w:abstractNum>
-  <w:abstractNum w:abstractNumId="1" w15:restartNumberingAfterBreak="0">
+  <w:abstractNum w:abstractNumId="2" w15:restartNumberingAfterBreak="0">
     <w:nsid w:val="19242DB5"/>
     <w:multiLevelType w:val="multilevel"/>
     <w:tmpl w:val="5D6A334E"/>
@@ -2420,7 +1491,156 @@
       </w:rPr>
     </w:lvl>
   </w:abstractNum>
-  <w:abstractNum w:abstractNumId="2" w15:restartNumberingAfterBreak="0">
+  <w:abstractNum w:abstractNumId="3" w15:restartNumberingAfterBreak="0">
+    <w:nsid w:val="1C6F7F23"/>
+    <w:multiLevelType w:val="multilevel"/>
+    <w:tmpl w:val="8F68F638"/>
+    <w:lvl w:ilvl="0">
+      <w:start w:val="1"/>
+      <w:numFmt w:val="bullet"/>
+      <w:lvlText w:val=""/>
+      <w:lvlJc w:val="left"/>
+      <w:pPr>
+        <w:tabs>
+          <w:tab w:val="num" w:pos="720"/>
+        </w:tabs>
+        <w:ind w:left="720" w:hanging="360"/>
+      </w:pPr>
+      <w:rPr>
+        <w:rFonts w:ascii="Symbol" w:hAnsi="Symbol" w:hint="default"/>
+        <w:sz w:val="20"/>
+      </w:rPr>
+    </w:lvl>
+    <w:lvl w:ilvl="1">
+      <w:start w:val="1"/>
+      <w:numFmt w:val="bullet"/>
+      <w:lvlText w:val="o"/>
+      <w:lvlJc w:val="left"/>
+      <w:pPr>
+        <w:tabs>
+          <w:tab w:val="num" w:pos="1440"/>
+        </w:tabs>
+        <w:ind w:left="1440" w:hanging="360"/>
+      </w:pPr>
+      <w:rPr>
+        <w:rFonts w:ascii="Courier New" w:hAnsi="Courier New" w:hint="default"/>
+        <w:sz w:val="20"/>
+      </w:rPr>
+    </w:lvl>
+    <w:lvl w:ilvl="2" w:tentative="1">
+      <w:start w:val="1"/>
+      <w:numFmt w:val="bullet"/>
+      <w:lvlText w:val=""/>
+      <w:lvlJc w:val="left"/>
+      <w:pPr>
+        <w:tabs>
+          <w:tab w:val="num" w:pos="2160"/>
+        </w:tabs>
+        <w:ind w:left="2160" w:hanging="360"/>
+      </w:pPr>
+      <w:rPr>
+        <w:rFonts w:ascii="Wingdings" w:hAnsi="Wingdings" w:hint="default"/>
+        <w:sz w:val="20"/>
+      </w:rPr>
+    </w:lvl>
+    <w:lvl w:ilvl="3" w:tentative="1">
+      <w:start w:val="1"/>
+      <w:numFmt w:val="bullet"/>
+      <w:lvlText w:val=""/>
+      <w:lvlJc w:val="left"/>
+      <w:pPr>
+        <w:tabs>
+          <w:tab w:val="num" w:pos="2880"/>
+        </w:tabs>
+        <w:ind w:left="2880" w:hanging="360"/>
+      </w:pPr>
+      <w:rPr>
+        <w:rFonts w:ascii="Wingdings" w:hAnsi="Wingdings" w:hint="default"/>
+        <w:sz w:val="20"/>
+      </w:rPr>
+    </w:lvl>
+    <w:lvl w:ilvl="4" w:tentative="1">
+      <w:start w:val="1"/>
+      <w:numFmt w:val="bullet"/>
+      <w:lvlText w:val=""/>
+      <w:lvlJc w:val="left"/>
+      <w:pPr>
+        <w:tabs>
+          <w:tab w:val="num" w:pos="3600"/>
+        </w:tabs>
+        <w:ind w:left="3600" w:hanging="360"/>
+      </w:pPr>
+      <w:rPr>
+        <w:rFonts w:ascii="Wingdings" w:hAnsi="Wingdings" w:hint="default"/>
+        <w:sz w:val="20"/>
+      </w:rPr>
+    </w:lvl>
+    <w:lvl w:ilvl="5" w:tentative="1">
+      <w:start w:val="1"/>
+      <w:numFmt w:val="bullet"/>
+      <w:lvlText w:val=""/>
+      <w:lvlJc w:val="left"/>
+      <w:pPr>
+        <w:tabs>
+          <w:tab w:val="num" w:pos="4320"/>
+        </w:tabs>
+        <w:ind w:left="4320" w:hanging="360"/>
+      </w:pPr>
+      <w:rPr>
+        <w:rFonts w:ascii="Wingdings" w:hAnsi="Wingdings" w:hint="default"/>
+        <w:sz w:val="20"/>
+      </w:rPr>
+    </w:lvl>
+    <w:lvl w:ilvl="6" w:tentative="1">
+      <w:start w:val="1"/>
+      <w:numFmt w:val="bullet"/>
+      <w:lvlText w:val=""/>
+      <w:lvlJc w:val="left"/>
+      <w:pPr>
+        <w:tabs>
+          <w:tab w:val="num" w:pos="5040"/>
+        </w:tabs>
+        <w:ind w:left="5040" w:hanging="360"/>
+      </w:pPr>
+      <w:rPr>
+        <w:rFonts w:ascii="Wingdings" w:hAnsi="Wingdings" w:hint="default"/>
+        <w:sz w:val="20"/>
+      </w:rPr>
+    </w:lvl>
+    <w:lvl w:ilvl="7" w:tentative="1">
+      <w:start w:val="1"/>
+      <w:numFmt w:val="bullet"/>
+      <w:lvlText w:val=""/>
+      <w:lvlJc w:val="left"/>
+      <w:pPr>
+        <w:tabs>
+          <w:tab w:val="num" w:pos="5760"/>
+        </w:tabs>
+        <w:ind w:left="5760" w:hanging="360"/>
+      </w:pPr>
+      <w:rPr>
+        <w:rFonts w:ascii="Wingdings" w:hAnsi="Wingdings" w:hint="default"/>
+        <w:sz w:val="20"/>
+      </w:rPr>
+    </w:lvl>
+    <w:lvl w:ilvl="8" w:tentative="1">
+      <w:start w:val="1"/>
+      <w:numFmt w:val="bullet"/>
+      <w:lvlText w:val=""/>
+      <w:lvlJc w:val="left"/>
+      <w:pPr>
+        <w:tabs>
+          <w:tab w:val="num" w:pos="6480"/>
+        </w:tabs>
+        <w:ind w:left="6480" w:hanging="360"/>
+      </w:pPr>
+      <w:rPr>
+        <w:rFonts w:ascii="Wingdings" w:hAnsi="Wingdings" w:hint="default"/>
+        <w:sz w:val="20"/>
+      </w:rPr>
+    </w:lvl>
+  </w:abstractNum>
+  <w:abstractNum w:abstractNumId="4" w15:restartNumberingAfterBreak="0">
     <w:nsid w:val="1D614C61"/>
     <w:multiLevelType w:val="multilevel"/>
     <w:tmpl w:val="D55A9126"/>
@@ -2569,7 +1789,305 @@
       </w:rPr>
     </w:lvl>
   </w:abstractNum>
-  <w:abstractNum w:abstractNumId="3" w15:restartNumberingAfterBreak="0">
+  <w:abstractNum w:abstractNumId="5" w15:restartNumberingAfterBreak="0">
+    <w:nsid w:val="1DFF6E0D"/>
+    <w:multiLevelType w:val="multilevel"/>
+    <w:tmpl w:val="4BEAD7E4"/>
+    <w:lvl w:ilvl="0">
+      <w:start w:val="1"/>
+      <w:numFmt w:val="bullet"/>
+      <w:lvlText w:val=""/>
+      <w:lvlJc w:val="left"/>
+      <w:pPr>
+        <w:tabs>
+          <w:tab w:val="num" w:pos="720"/>
+        </w:tabs>
+        <w:ind w:left="720" w:hanging="360"/>
+      </w:pPr>
+      <w:rPr>
+        <w:rFonts w:ascii="Symbol" w:hAnsi="Symbol" w:hint="default"/>
+        <w:sz w:val="20"/>
+      </w:rPr>
+    </w:lvl>
+    <w:lvl w:ilvl="1">
+      <w:start w:val="1"/>
+      <w:numFmt w:val="bullet"/>
+      <w:lvlText w:val="o"/>
+      <w:lvlJc w:val="left"/>
+      <w:pPr>
+        <w:tabs>
+          <w:tab w:val="num" w:pos="1440"/>
+        </w:tabs>
+        <w:ind w:left="1440" w:hanging="360"/>
+      </w:pPr>
+      <w:rPr>
+        <w:rFonts w:ascii="Courier New" w:hAnsi="Courier New" w:hint="default"/>
+        <w:sz w:val="20"/>
+      </w:rPr>
+    </w:lvl>
+    <w:lvl w:ilvl="2" w:tentative="1">
+      <w:start w:val="1"/>
+      <w:numFmt w:val="bullet"/>
+      <w:lvlText w:val=""/>
+      <w:lvlJc w:val="left"/>
+      <w:pPr>
+        <w:tabs>
+          <w:tab w:val="num" w:pos="2160"/>
+        </w:tabs>
+        <w:ind w:left="2160" w:hanging="360"/>
+      </w:pPr>
+      <w:rPr>
+        <w:rFonts w:ascii="Wingdings" w:hAnsi="Wingdings" w:hint="default"/>
+        <w:sz w:val="20"/>
+      </w:rPr>
+    </w:lvl>
+    <w:lvl w:ilvl="3" w:tentative="1">
+      <w:start w:val="1"/>
+      <w:numFmt w:val="bullet"/>
+      <w:lvlText w:val=""/>
+      <w:lvlJc w:val="left"/>
+      <w:pPr>
+        <w:tabs>
+          <w:tab w:val="num" w:pos="2880"/>
+        </w:tabs>
+        <w:ind w:left="2880" w:hanging="360"/>
+      </w:pPr>
+      <w:rPr>
+        <w:rFonts w:ascii="Wingdings" w:hAnsi="Wingdings" w:hint="default"/>
+        <w:sz w:val="20"/>
+      </w:rPr>
+    </w:lvl>
+    <w:lvl w:ilvl="4" w:tentative="1">
+      <w:start w:val="1"/>
+      <w:numFmt w:val="bullet"/>
+      <w:lvlText w:val=""/>
+      <w:lvlJc w:val="left"/>
+      <w:pPr>
+        <w:tabs>
+          <w:tab w:val="num" w:pos="3600"/>
+        </w:tabs>
+        <w:ind w:left="3600" w:hanging="360"/>
+      </w:pPr>
+      <w:rPr>
+        <w:rFonts w:ascii="Wingdings" w:hAnsi="Wingdings" w:hint="default"/>
+        <w:sz w:val="20"/>
+      </w:rPr>
+    </w:lvl>
+    <w:lvl w:ilvl="5" w:tentative="1">
+      <w:start w:val="1"/>
+      <w:numFmt w:val="bullet"/>
+      <w:lvlText w:val=""/>
+      <w:lvlJc w:val="left"/>
+      <w:pPr>
+        <w:tabs>
+          <w:tab w:val="num" w:pos="4320"/>
+        </w:tabs>
+        <w:ind w:left="4320" w:hanging="360"/>
+      </w:pPr>
+      <w:rPr>
+        <w:rFonts w:ascii="Wingdings" w:hAnsi="Wingdings" w:hint="default"/>
+        <w:sz w:val="20"/>
+      </w:rPr>
+    </w:lvl>
+    <w:lvl w:ilvl="6" w:tentative="1">
+      <w:start w:val="1"/>
+      <w:numFmt w:val="bullet"/>
+      <w:lvlText w:val=""/>
+      <w:lvlJc w:val="left"/>
+      <w:pPr>
+        <w:tabs>
+          <w:tab w:val="num" w:pos="5040"/>
+        </w:tabs>
+        <w:ind w:left="5040" w:hanging="360"/>
+      </w:pPr>
+      <w:rPr>
+        <w:rFonts w:ascii="Wingdings" w:hAnsi="Wingdings" w:hint="default"/>
+        <w:sz w:val="20"/>
+      </w:rPr>
+    </w:lvl>
+    <w:lvl w:ilvl="7" w:tentative="1">
+      <w:start w:val="1"/>
+      <w:numFmt w:val="bullet"/>
+      <w:lvlText w:val=""/>
+      <w:lvlJc w:val="left"/>
+      <w:pPr>
+        <w:tabs>
+          <w:tab w:val="num" w:pos="5760"/>
+        </w:tabs>
+        <w:ind w:left="5760" w:hanging="360"/>
+      </w:pPr>
+      <w:rPr>
+        <w:rFonts w:ascii="Wingdings" w:hAnsi="Wingdings" w:hint="default"/>
+        <w:sz w:val="20"/>
+      </w:rPr>
+    </w:lvl>
+    <w:lvl w:ilvl="8" w:tentative="1">
+      <w:start w:val="1"/>
+      <w:numFmt w:val="bullet"/>
+      <w:lvlText w:val=""/>
+      <w:lvlJc w:val="left"/>
+      <w:pPr>
+        <w:tabs>
+          <w:tab w:val="num" w:pos="6480"/>
+        </w:tabs>
+        <w:ind w:left="6480" w:hanging="360"/>
+      </w:pPr>
+      <w:rPr>
+        <w:rFonts w:ascii="Wingdings" w:hAnsi="Wingdings" w:hint="default"/>
+        <w:sz w:val="20"/>
+      </w:rPr>
+    </w:lvl>
+  </w:abstractNum>
+  <w:abstractNum w:abstractNumId="6" w15:restartNumberingAfterBreak="0">
+    <w:nsid w:val="1E0730BA"/>
+    <w:multiLevelType w:val="multilevel"/>
+    <w:tmpl w:val="3C96BAD2"/>
+    <w:lvl w:ilvl="0">
+      <w:start w:val="1"/>
+      <w:numFmt w:val="bullet"/>
+      <w:lvlText w:val=""/>
+      <w:lvlJc w:val="left"/>
+      <w:pPr>
+        <w:tabs>
+          <w:tab w:val="num" w:pos="720"/>
+        </w:tabs>
+        <w:ind w:left="720" w:hanging="360"/>
+      </w:pPr>
+      <w:rPr>
+        <w:rFonts w:ascii="Symbol" w:hAnsi="Symbol" w:hint="default"/>
+        <w:sz w:val="20"/>
+      </w:rPr>
+    </w:lvl>
+    <w:lvl w:ilvl="1">
+      <w:start w:val="1"/>
+      <w:numFmt w:val="bullet"/>
+      <w:lvlText w:val="o"/>
+      <w:lvlJc w:val="left"/>
+      <w:pPr>
+        <w:tabs>
+          <w:tab w:val="num" w:pos="1440"/>
+        </w:tabs>
+        <w:ind w:left="1440" w:hanging="360"/>
+      </w:pPr>
+      <w:rPr>
+        <w:rFonts w:ascii="Courier New" w:hAnsi="Courier New" w:hint="default"/>
+        <w:sz w:val="20"/>
+      </w:rPr>
+    </w:lvl>
+    <w:lvl w:ilvl="2" w:tentative="1">
+      <w:start w:val="1"/>
+      <w:numFmt w:val="bullet"/>
+      <w:lvlText w:val=""/>
+      <w:lvlJc w:val="left"/>
+      <w:pPr>
+        <w:tabs>
+          <w:tab w:val="num" w:pos="2160"/>
+        </w:tabs>
+        <w:ind w:left="2160" w:hanging="360"/>
+      </w:pPr>
+      <w:rPr>
+        <w:rFonts w:ascii="Wingdings" w:hAnsi="Wingdings" w:hint="default"/>
+        <w:sz w:val="20"/>
+      </w:rPr>
+    </w:lvl>
+    <w:lvl w:ilvl="3" w:tentative="1">
+      <w:start w:val="1"/>
+      <w:numFmt w:val="bullet"/>
+      <w:lvlText w:val=""/>
+      <w:lvlJc w:val="left"/>
+      <w:pPr>
+        <w:tabs>
+          <w:tab w:val="num" w:pos="2880"/>
+        </w:tabs>
+        <w:ind w:left="2880" w:hanging="360"/>
+      </w:pPr>
+      <w:rPr>
+        <w:rFonts w:ascii="Wingdings" w:hAnsi="Wingdings" w:hint="default"/>
+        <w:sz w:val="20"/>
+      </w:rPr>
+    </w:lvl>
+    <w:lvl w:ilvl="4" w:tentative="1">
+      <w:start w:val="1"/>
+      <w:numFmt w:val="bullet"/>
+      <w:lvlText w:val=""/>
+      <w:lvlJc w:val="left"/>
+      <w:pPr>
+        <w:tabs>
+          <w:tab w:val="num" w:pos="3600"/>
+        </w:tabs>
+        <w:ind w:left="3600" w:hanging="360"/>
+      </w:pPr>
+      <w:rPr>
+        <w:rFonts w:ascii="Wingdings" w:hAnsi="Wingdings" w:hint="default"/>
+        <w:sz w:val="20"/>
+      </w:rPr>
+    </w:lvl>
+    <w:lvl w:ilvl="5" w:tentative="1">
+      <w:start w:val="1"/>
+      <w:numFmt w:val="bullet"/>
+      <w:lvlText w:val=""/>
+      <w:lvlJc w:val="left"/>
+      <w:pPr>
+        <w:tabs>
+          <w:tab w:val="num" w:pos="4320"/>
+        </w:tabs>
+        <w:ind w:left="4320" w:hanging="360"/>
+      </w:pPr>
+      <w:rPr>
+        <w:rFonts w:ascii="Wingdings" w:hAnsi="Wingdings" w:hint="default"/>
+        <w:sz w:val="20"/>
+      </w:rPr>
+    </w:lvl>
+    <w:lvl w:ilvl="6" w:tentative="1">
+      <w:start w:val="1"/>
+      <w:numFmt w:val="bullet"/>
+      <w:lvlText w:val=""/>
+      <w:lvlJc w:val="left"/>
+      <w:pPr>
+        <w:tabs>
+          <w:tab w:val="num" w:pos="5040"/>
+        </w:tabs>
+        <w:ind w:left="5040" w:hanging="360"/>
+      </w:pPr>
+      <w:rPr>
+        <w:rFonts w:ascii="Wingdings" w:hAnsi="Wingdings" w:hint="default"/>
+        <w:sz w:val="20"/>
+      </w:rPr>
+    </w:lvl>
+    <w:lvl w:ilvl="7" w:tentative="1">
+      <w:start w:val="1"/>
+      <w:numFmt w:val="bullet"/>
+      <w:lvlText w:val=""/>
+      <w:lvlJc w:val="left"/>
+      <w:pPr>
+        <w:tabs>
+          <w:tab w:val="num" w:pos="5760"/>
+        </w:tabs>
+        <w:ind w:left="5760" w:hanging="360"/>
+      </w:pPr>
+      <w:rPr>
+        <w:rFonts w:ascii="Wingdings" w:hAnsi="Wingdings" w:hint="default"/>
+        <w:sz w:val="20"/>
+      </w:rPr>
+    </w:lvl>
+    <w:lvl w:ilvl="8" w:tentative="1">
+      <w:start w:val="1"/>
+      <w:numFmt w:val="bullet"/>
+      <w:lvlText w:val=""/>
+      <w:lvlJc w:val="left"/>
+      <w:pPr>
+        <w:tabs>
+          <w:tab w:val="num" w:pos="6480"/>
+        </w:tabs>
+        <w:ind w:left="6480" w:hanging="360"/>
+      </w:pPr>
+      <w:rPr>
+        <w:rFonts w:ascii="Wingdings" w:hAnsi="Wingdings" w:hint="default"/>
+        <w:sz w:val="20"/>
+      </w:rPr>
+    </w:lvl>
+  </w:abstractNum>
+  <w:abstractNum w:abstractNumId="7" w15:restartNumberingAfterBreak="0">
     <w:nsid w:val="21840379"/>
     <w:multiLevelType w:val="multilevel"/>
     <w:tmpl w:val="C8A61220"/>
@@ -2718,7 +2236,7 @@
       </w:rPr>
     </w:lvl>
   </w:abstractNum>
-  <w:abstractNum w:abstractNumId="4" w15:restartNumberingAfterBreak="0">
+  <w:abstractNum w:abstractNumId="8" w15:restartNumberingAfterBreak="0">
     <w:nsid w:val="24453093"/>
     <w:multiLevelType w:val="multilevel"/>
     <w:tmpl w:val="557616B6"/>
@@ -2867,7 +2385,7 @@
       </w:rPr>
     </w:lvl>
   </w:abstractNum>
-  <w:abstractNum w:abstractNumId="5" w15:restartNumberingAfterBreak="0">
+  <w:abstractNum w:abstractNumId="9" w15:restartNumberingAfterBreak="0">
     <w:nsid w:val="25FC5D06"/>
     <w:multiLevelType w:val="multilevel"/>
     <w:tmpl w:val="E4507610"/>
@@ -3016,7 +2534,7 @@
       </w:rPr>
     </w:lvl>
   </w:abstractNum>
-  <w:abstractNum w:abstractNumId="6" w15:restartNumberingAfterBreak="0">
+  <w:abstractNum w:abstractNumId="10" w15:restartNumberingAfterBreak="0">
     <w:nsid w:val="283A0199"/>
     <w:multiLevelType w:val="multilevel"/>
     <w:tmpl w:val="D91E114E"/>
@@ -3165,7 +2683,7 @@
       </w:rPr>
     </w:lvl>
   </w:abstractNum>
-  <w:abstractNum w:abstractNumId="7" w15:restartNumberingAfterBreak="0">
+  <w:abstractNum w:abstractNumId="11" w15:restartNumberingAfterBreak="0">
     <w:nsid w:val="2B325FF8"/>
     <w:multiLevelType w:val="multilevel"/>
     <w:tmpl w:val="D8C48C1E"/>
@@ -3314,7 +2832,7 @@
       </w:rPr>
     </w:lvl>
   </w:abstractNum>
-  <w:abstractNum w:abstractNumId="8" w15:restartNumberingAfterBreak="0">
+  <w:abstractNum w:abstractNumId="12" w15:restartNumberingAfterBreak="0">
     <w:nsid w:val="2F0B6BC0"/>
     <w:multiLevelType w:val="multilevel"/>
     <w:tmpl w:val="DFAEAB32"/>
@@ -3463,7 +2981,7 @@
       </w:rPr>
     </w:lvl>
   </w:abstractNum>
-  <w:abstractNum w:abstractNumId="9" w15:restartNumberingAfterBreak="0">
+  <w:abstractNum w:abstractNumId="13" w15:restartNumberingAfterBreak="0">
     <w:nsid w:val="32A051B8"/>
     <w:multiLevelType w:val="multilevel"/>
     <w:tmpl w:val="7960C132"/>
@@ -3612,7 +3130,269 @@
       </w:rPr>
     </w:lvl>
   </w:abstractNum>
-  <w:abstractNum w:abstractNumId="10" w15:restartNumberingAfterBreak="0">
+  <w:abstractNum w:abstractNumId="14" w15:restartNumberingAfterBreak="0">
+    <w:nsid w:val="36D96EC2"/>
+    <w:multiLevelType w:val="multilevel"/>
+    <w:tmpl w:val="BDFAD534"/>
+    <w:lvl w:ilvl="0">
+      <w:start w:val="1"/>
+      <w:numFmt w:val="bullet"/>
+      <w:lvlText w:val=""/>
+      <w:lvlJc w:val="left"/>
+      <w:pPr>
+        <w:tabs>
+          <w:tab w:val="num" w:pos="720"/>
+        </w:tabs>
+        <w:ind w:left="720" w:hanging="360"/>
+      </w:pPr>
+      <w:rPr>
+        <w:rFonts w:ascii="Symbol" w:hAnsi="Symbol" w:hint="default"/>
+        <w:sz w:val="20"/>
+      </w:rPr>
+    </w:lvl>
+    <w:lvl w:ilvl="1">
+      <w:start w:val="1"/>
+      <w:numFmt w:val="bullet"/>
+      <w:lvlText w:val="o"/>
+      <w:lvlJc w:val="left"/>
+      <w:pPr>
+        <w:tabs>
+          <w:tab w:val="num" w:pos="1440"/>
+        </w:tabs>
+        <w:ind w:left="1440" w:hanging="360"/>
+      </w:pPr>
+      <w:rPr>
+        <w:rFonts w:ascii="Courier New" w:hAnsi="Courier New" w:hint="default"/>
+        <w:sz w:val="20"/>
+      </w:rPr>
+    </w:lvl>
+    <w:lvl w:ilvl="2" w:tentative="1">
+      <w:start w:val="1"/>
+      <w:numFmt w:val="bullet"/>
+      <w:lvlText w:val=""/>
+      <w:lvlJc w:val="left"/>
+      <w:pPr>
+        <w:tabs>
+          <w:tab w:val="num" w:pos="2160"/>
+        </w:tabs>
+        <w:ind w:left="2160" w:hanging="360"/>
+      </w:pPr>
+      <w:rPr>
+        <w:rFonts w:ascii="Wingdings" w:hAnsi="Wingdings" w:hint="default"/>
+        <w:sz w:val="20"/>
+      </w:rPr>
+    </w:lvl>
+    <w:lvl w:ilvl="3" w:tentative="1">
+      <w:start w:val="1"/>
+      <w:numFmt w:val="bullet"/>
+      <w:lvlText w:val=""/>
+      <w:lvlJc w:val="left"/>
+      <w:pPr>
+        <w:tabs>
+          <w:tab w:val="num" w:pos="2880"/>
+        </w:tabs>
+        <w:ind w:left="2880" w:hanging="360"/>
+      </w:pPr>
+      <w:rPr>
+        <w:rFonts w:ascii="Wingdings" w:hAnsi="Wingdings" w:hint="default"/>
+        <w:sz w:val="20"/>
+      </w:rPr>
+    </w:lvl>
+    <w:lvl w:ilvl="4" w:tentative="1">
+      <w:start w:val="1"/>
+      <w:numFmt w:val="bullet"/>
+      <w:lvlText w:val=""/>
+      <w:lvlJc w:val="left"/>
+      <w:pPr>
+        <w:tabs>
+          <w:tab w:val="num" w:pos="3600"/>
+        </w:tabs>
+        <w:ind w:left="3600" w:hanging="360"/>
+      </w:pPr>
+      <w:rPr>
+        <w:rFonts w:ascii="Wingdings" w:hAnsi="Wingdings" w:hint="default"/>
+        <w:sz w:val="20"/>
+      </w:rPr>
+    </w:lvl>
+    <w:lvl w:ilvl="5" w:tentative="1">
+      <w:start w:val="1"/>
+      <w:numFmt w:val="bullet"/>
+      <w:lvlText w:val=""/>
+      <w:lvlJc w:val="left"/>
+      <w:pPr>
+        <w:tabs>
+          <w:tab w:val="num" w:pos="4320"/>
+        </w:tabs>
+        <w:ind w:left="4320" w:hanging="360"/>
+      </w:pPr>
+      <w:rPr>
+        <w:rFonts w:ascii="Wingdings" w:hAnsi="Wingdings" w:hint="default"/>
+        <w:sz w:val="20"/>
+      </w:rPr>
+    </w:lvl>
+    <w:lvl w:ilvl="6" w:tentative="1">
+      <w:start w:val="1"/>
+      <w:numFmt w:val="bullet"/>
+      <w:lvlText w:val=""/>
+      <w:lvlJc w:val="left"/>
+      <w:pPr>
+        <w:tabs>
+          <w:tab w:val="num" w:pos="5040"/>
+        </w:tabs>
+        <w:ind w:left="5040" w:hanging="360"/>
+      </w:pPr>
+      <w:rPr>
+        <w:rFonts w:ascii="Wingdings" w:hAnsi="Wingdings" w:hint="default"/>
+        <w:sz w:val="20"/>
+      </w:rPr>
+    </w:lvl>
+    <w:lvl w:ilvl="7" w:tentative="1">
+      <w:start w:val="1"/>
+      <w:numFmt w:val="bullet"/>
+      <w:lvlText w:val=""/>
+      <w:lvlJc w:val="left"/>
+      <w:pPr>
+        <w:tabs>
+          <w:tab w:val="num" w:pos="5760"/>
+        </w:tabs>
+        <w:ind w:left="5760" w:hanging="360"/>
+      </w:pPr>
+      <w:rPr>
+        <w:rFonts w:ascii="Wingdings" w:hAnsi="Wingdings" w:hint="default"/>
+        <w:sz w:val="20"/>
+      </w:rPr>
+    </w:lvl>
+    <w:lvl w:ilvl="8" w:tentative="1">
+      <w:start w:val="1"/>
+      <w:numFmt w:val="bullet"/>
+      <w:lvlText w:val=""/>
+      <w:lvlJc w:val="left"/>
+      <w:pPr>
+        <w:tabs>
+          <w:tab w:val="num" w:pos="6480"/>
+        </w:tabs>
+        <w:ind w:left="6480" w:hanging="360"/>
+      </w:pPr>
+      <w:rPr>
+        <w:rFonts w:ascii="Wingdings" w:hAnsi="Wingdings" w:hint="default"/>
+        <w:sz w:val="20"/>
+      </w:rPr>
+    </w:lvl>
+  </w:abstractNum>
+  <w:abstractNum w:abstractNumId="15" w15:restartNumberingAfterBreak="0">
+    <w:nsid w:val="376717CE"/>
+    <w:multiLevelType w:val="multilevel"/>
+    <w:tmpl w:val="CBD8BEEA"/>
+    <w:lvl w:ilvl="0">
+      <w:start w:val="1"/>
+      <w:numFmt w:val="decimal"/>
+      <w:lvlText w:val="%1."/>
+      <w:lvlJc w:val="left"/>
+      <w:pPr>
+        <w:tabs>
+          <w:tab w:val="num" w:pos="720"/>
+        </w:tabs>
+        <w:ind w:left="720" w:hanging="360"/>
+      </w:pPr>
+    </w:lvl>
+    <w:lvl w:ilvl="1" w:tentative="1">
+      <w:start w:val="1"/>
+      <w:numFmt w:val="decimal"/>
+      <w:lvlText w:val="%2."/>
+      <w:lvlJc w:val="left"/>
+      <w:pPr>
+        <w:tabs>
+          <w:tab w:val="num" w:pos="1440"/>
+        </w:tabs>
+        <w:ind w:left="1440" w:hanging="360"/>
+      </w:pPr>
+    </w:lvl>
+    <w:lvl w:ilvl="2" w:tentative="1">
+      <w:start w:val="1"/>
+      <w:numFmt w:val="decimal"/>
+      <w:lvlText w:val="%3."/>
+      <w:lvlJc w:val="left"/>
+      <w:pPr>
+        <w:tabs>
+          <w:tab w:val="num" w:pos="2160"/>
+        </w:tabs>
+        <w:ind w:left="2160" w:hanging="360"/>
+      </w:pPr>
+    </w:lvl>
+    <w:lvl w:ilvl="3" w:tentative="1">
+      <w:start w:val="1"/>
+      <w:numFmt w:val="decimal"/>
+      <w:lvlText w:val="%4."/>
+      <w:lvlJc w:val="left"/>
+      <w:pPr>
+        <w:tabs>
+          <w:tab w:val="num" w:pos="2880"/>
+        </w:tabs>
+        <w:ind w:left="2880" w:hanging="360"/>
+      </w:pPr>
+    </w:lvl>
+    <w:lvl w:ilvl="4" w:tentative="1">
+      <w:start w:val="1"/>
+      <w:numFmt w:val="decimal"/>
+      <w:lvlText w:val="%5."/>
+      <w:lvlJc w:val="left"/>
+      <w:pPr>
+        <w:tabs>
+          <w:tab w:val="num" w:pos="3600"/>
+        </w:tabs>
+        <w:ind w:left="3600" w:hanging="360"/>
+      </w:pPr>
+    </w:lvl>
+    <w:lvl w:ilvl="5" w:tentative="1">
+      <w:start w:val="1"/>
+      <w:numFmt w:val="decimal"/>
+      <w:lvlText w:val="%6."/>
+      <w:lvlJc w:val="left"/>
+      <w:pPr>
+        <w:tabs>
+          <w:tab w:val="num" w:pos="4320"/>
+        </w:tabs>
+        <w:ind w:left="4320" w:hanging="360"/>
+      </w:pPr>
+    </w:lvl>
+    <w:lvl w:ilvl="6" w:tentative="1">
+      <w:start w:val="1"/>
+      <w:numFmt w:val="decimal"/>
+      <w:lvlText w:val="%7."/>
+      <w:lvlJc w:val="left"/>
+      <w:pPr>
+        <w:tabs>
+          <w:tab w:val="num" w:pos="5040"/>
+        </w:tabs>
+        <w:ind w:left="5040" w:hanging="360"/>
+      </w:pPr>
+    </w:lvl>
+    <w:lvl w:ilvl="7" w:tentative="1">
+      <w:start w:val="1"/>
+      <w:numFmt w:val="decimal"/>
+      <w:lvlText w:val="%8."/>
+      <w:lvlJc w:val="left"/>
+      <w:pPr>
+        <w:tabs>
+          <w:tab w:val="num" w:pos="5760"/>
+        </w:tabs>
+        <w:ind w:left="5760" w:hanging="360"/>
+      </w:pPr>
+    </w:lvl>
+    <w:lvl w:ilvl="8" w:tentative="1">
+      <w:start w:val="1"/>
+      <w:numFmt w:val="decimal"/>
+      <w:lvlText w:val="%9."/>
+      <w:lvlJc w:val="left"/>
+      <w:pPr>
+        <w:tabs>
+          <w:tab w:val="num" w:pos="6480"/>
+        </w:tabs>
+        <w:ind w:left="6480" w:hanging="360"/>
+      </w:pPr>
+    </w:lvl>
+  </w:abstractNum>
+  <w:abstractNum w:abstractNumId="16" w15:restartNumberingAfterBreak="0">
     <w:nsid w:val="37AB6113"/>
     <w:multiLevelType w:val="multilevel"/>
     <w:tmpl w:val="C7C420BC"/>
@@ -3761,7 +3541,418 @@
       </w:rPr>
     </w:lvl>
   </w:abstractNum>
-  <w:abstractNum w:abstractNumId="11" w15:restartNumberingAfterBreak="0">
+  <w:abstractNum w:abstractNumId="17" w15:restartNumberingAfterBreak="0">
+    <w:nsid w:val="3B450CDB"/>
+    <w:multiLevelType w:val="multilevel"/>
+    <w:tmpl w:val="D5E64FBA"/>
+    <w:lvl w:ilvl="0">
+      <w:start w:val="1"/>
+      <w:numFmt w:val="bullet"/>
+      <w:lvlText w:val=""/>
+      <w:lvlJc w:val="left"/>
+      <w:pPr>
+        <w:tabs>
+          <w:tab w:val="num" w:pos="720"/>
+        </w:tabs>
+        <w:ind w:left="720" w:hanging="360"/>
+      </w:pPr>
+      <w:rPr>
+        <w:rFonts w:ascii="Symbol" w:hAnsi="Symbol" w:hint="default"/>
+        <w:sz w:val="20"/>
+      </w:rPr>
+    </w:lvl>
+    <w:lvl w:ilvl="1" w:tentative="1">
+      <w:start w:val="1"/>
+      <w:numFmt w:val="bullet"/>
+      <w:lvlText w:val="o"/>
+      <w:lvlJc w:val="left"/>
+      <w:pPr>
+        <w:tabs>
+          <w:tab w:val="num" w:pos="1440"/>
+        </w:tabs>
+        <w:ind w:left="1440" w:hanging="360"/>
+      </w:pPr>
+      <w:rPr>
+        <w:rFonts w:ascii="Courier New" w:hAnsi="Courier New" w:hint="default"/>
+        <w:sz w:val="20"/>
+      </w:rPr>
+    </w:lvl>
+    <w:lvl w:ilvl="2" w:tentative="1">
+      <w:start w:val="1"/>
+      <w:numFmt w:val="bullet"/>
+      <w:lvlText w:val=""/>
+      <w:lvlJc w:val="left"/>
+      <w:pPr>
+        <w:tabs>
+          <w:tab w:val="num" w:pos="2160"/>
+        </w:tabs>
+        <w:ind w:left="2160" w:hanging="360"/>
+      </w:pPr>
+      <w:rPr>
+        <w:rFonts w:ascii="Wingdings" w:hAnsi="Wingdings" w:hint="default"/>
+        <w:sz w:val="20"/>
+      </w:rPr>
+    </w:lvl>
+    <w:lvl w:ilvl="3" w:tentative="1">
+      <w:start w:val="1"/>
+      <w:numFmt w:val="bullet"/>
+      <w:lvlText w:val=""/>
+      <w:lvlJc w:val="left"/>
+      <w:pPr>
+        <w:tabs>
+          <w:tab w:val="num" w:pos="2880"/>
+        </w:tabs>
+        <w:ind w:left="2880" w:hanging="360"/>
+      </w:pPr>
+      <w:rPr>
+        <w:rFonts w:ascii="Wingdings" w:hAnsi="Wingdings" w:hint="default"/>
+        <w:sz w:val="20"/>
+      </w:rPr>
+    </w:lvl>
+    <w:lvl w:ilvl="4" w:tentative="1">
+      <w:start w:val="1"/>
+      <w:numFmt w:val="bullet"/>
+      <w:lvlText w:val=""/>
+      <w:lvlJc w:val="left"/>
+      <w:pPr>
+        <w:tabs>
+          <w:tab w:val="num" w:pos="3600"/>
+        </w:tabs>
+        <w:ind w:left="3600" w:hanging="360"/>
+      </w:pPr>
+      <w:rPr>
+        <w:rFonts w:ascii="Wingdings" w:hAnsi="Wingdings" w:hint="default"/>
+        <w:sz w:val="20"/>
+      </w:rPr>
+    </w:lvl>
+    <w:lvl w:ilvl="5" w:tentative="1">
+      <w:start w:val="1"/>
+      <w:numFmt w:val="bullet"/>
+      <w:lvlText w:val=""/>
+      <w:lvlJc w:val="left"/>
+      <w:pPr>
+        <w:tabs>
+          <w:tab w:val="num" w:pos="4320"/>
+        </w:tabs>
+        <w:ind w:left="4320" w:hanging="360"/>
+      </w:pPr>
+      <w:rPr>
+        <w:rFonts w:ascii="Wingdings" w:hAnsi="Wingdings" w:hint="default"/>
+        <w:sz w:val="20"/>
+      </w:rPr>
+    </w:lvl>
+    <w:lvl w:ilvl="6" w:tentative="1">
+      <w:start w:val="1"/>
+      <w:numFmt w:val="bullet"/>
+      <w:lvlText w:val=""/>
+      <w:lvlJc w:val="left"/>
+      <w:pPr>
+        <w:tabs>
+          <w:tab w:val="num" w:pos="5040"/>
+        </w:tabs>
+        <w:ind w:left="5040" w:hanging="360"/>
+      </w:pPr>
+      <w:rPr>
+        <w:rFonts w:ascii="Wingdings" w:hAnsi="Wingdings" w:hint="default"/>
+        <w:sz w:val="20"/>
+      </w:rPr>
+    </w:lvl>
+    <w:lvl w:ilvl="7" w:tentative="1">
+      <w:start w:val="1"/>
+      <w:numFmt w:val="bullet"/>
+      <w:lvlText w:val=""/>
+      <w:lvlJc w:val="left"/>
+      <w:pPr>
+        <w:tabs>
+          <w:tab w:val="num" w:pos="5760"/>
+        </w:tabs>
+        <w:ind w:left="5760" w:hanging="360"/>
+      </w:pPr>
+      <w:rPr>
+        <w:rFonts w:ascii="Wingdings" w:hAnsi="Wingdings" w:hint="default"/>
+        <w:sz w:val="20"/>
+      </w:rPr>
+    </w:lvl>
+    <w:lvl w:ilvl="8" w:tentative="1">
+      <w:start w:val="1"/>
+      <w:numFmt w:val="bullet"/>
+      <w:lvlText w:val=""/>
+      <w:lvlJc w:val="left"/>
+      <w:pPr>
+        <w:tabs>
+          <w:tab w:val="num" w:pos="6480"/>
+        </w:tabs>
+        <w:ind w:left="6480" w:hanging="360"/>
+      </w:pPr>
+      <w:rPr>
+        <w:rFonts w:ascii="Wingdings" w:hAnsi="Wingdings" w:hint="default"/>
+        <w:sz w:val="20"/>
+      </w:rPr>
+    </w:lvl>
+  </w:abstractNum>
+  <w:abstractNum w:abstractNumId="18" w15:restartNumberingAfterBreak="0">
+    <w:nsid w:val="3E33681E"/>
+    <w:multiLevelType w:val="multilevel"/>
+    <w:tmpl w:val="288E338E"/>
+    <w:lvl w:ilvl="0">
+      <w:start w:val="1"/>
+      <w:numFmt w:val="bullet"/>
+      <w:lvlText w:val=""/>
+      <w:lvlJc w:val="left"/>
+      <w:pPr>
+        <w:tabs>
+          <w:tab w:val="num" w:pos="720"/>
+        </w:tabs>
+        <w:ind w:left="720" w:hanging="360"/>
+      </w:pPr>
+      <w:rPr>
+        <w:rFonts w:ascii="Symbol" w:hAnsi="Symbol" w:hint="default"/>
+        <w:sz w:val="20"/>
+      </w:rPr>
+    </w:lvl>
+    <w:lvl w:ilvl="1" w:tentative="1">
+      <w:start w:val="1"/>
+      <w:numFmt w:val="bullet"/>
+      <w:lvlText w:val="o"/>
+      <w:lvlJc w:val="left"/>
+      <w:pPr>
+        <w:tabs>
+          <w:tab w:val="num" w:pos="1440"/>
+        </w:tabs>
+        <w:ind w:left="1440" w:hanging="360"/>
+      </w:pPr>
+      <w:rPr>
+        <w:rFonts w:ascii="Courier New" w:hAnsi="Courier New" w:hint="default"/>
+        <w:sz w:val="20"/>
+      </w:rPr>
+    </w:lvl>
+    <w:lvl w:ilvl="2" w:tentative="1">
+      <w:start w:val="1"/>
+      <w:numFmt w:val="bullet"/>
+      <w:lvlText w:val=""/>
+      <w:lvlJc w:val="left"/>
+      <w:pPr>
+        <w:tabs>
+          <w:tab w:val="num" w:pos="2160"/>
+        </w:tabs>
+        <w:ind w:left="2160" w:hanging="360"/>
+      </w:pPr>
+      <w:rPr>
+        <w:rFonts w:ascii="Wingdings" w:hAnsi="Wingdings" w:hint="default"/>
+        <w:sz w:val="20"/>
+      </w:rPr>
+    </w:lvl>
+    <w:lvl w:ilvl="3" w:tentative="1">
+      <w:start w:val="1"/>
+      <w:numFmt w:val="bullet"/>
+      <w:lvlText w:val=""/>
+      <w:lvlJc w:val="left"/>
+      <w:pPr>
+        <w:tabs>
+          <w:tab w:val="num" w:pos="2880"/>
+        </w:tabs>
+        <w:ind w:left="2880" w:hanging="360"/>
+      </w:pPr>
+      <w:rPr>
+        <w:rFonts w:ascii="Wingdings" w:hAnsi="Wingdings" w:hint="default"/>
+        <w:sz w:val="20"/>
+      </w:rPr>
+    </w:lvl>
+    <w:lvl w:ilvl="4" w:tentative="1">
+      <w:start w:val="1"/>
+      <w:numFmt w:val="bullet"/>
+      <w:lvlText w:val=""/>
+      <w:lvlJc w:val="left"/>
+      <w:pPr>
+        <w:tabs>
+          <w:tab w:val="num" w:pos="3600"/>
+        </w:tabs>
+        <w:ind w:left="3600" w:hanging="360"/>
+      </w:pPr>
+      <w:rPr>
+        <w:rFonts w:ascii="Wingdings" w:hAnsi="Wingdings" w:hint="default"/>
+        <w:sz w:val="20"/>
+      </w:rPr>
+    </w:lvl>
+    <w:lvl w:ilvl="5" w:tentative="1">
+      <w:start w:val="1"/>
+      <w:numFmt w:val="bullet"/>
+      <w:lvlText w:val=""/>
+      <w:lvlJc w:val="left"/>
+      <w:pPr>
+        <w:tabs>
+          <w:tab w:val="num" w:pos="4320"/>
+        </w:tabs>
+        <w:ind w:left="4320" w:hanging="360"/>
+      </w:pPr>
+      <w:rPr>
+        <w:rFonts w:ascii="Wingdings" w:hAnsi="Wingdings" w:hint="default"/>
+        <w:sz w:val="20"/>
+      </w:rPr>
+    </w:lvl>
+    <w:lvl w:ilvl="6" w:tentative="1">
+      <w:start w:val="1"/>
+      <w:numFmt w:val="bullet"/>
+      <w:lvlText w:val=""/>
+      <w:lvlJc w:val="left"/>
+      <w:pPr>
+        <w:tabs>
+          <w:tab w:val="num" w:pos="5040"/>
+        </w:tabs>
+        <w:ind w:left="5040" w:hanging="360"/>
+      </w:pPr>
+      <w:rPr>
+        <w:rFonts w:ascii="Wingdings" w:hAnsi="Wingdings" w:hint="default"/>
+        <w:sz w:val="20"/>
+      </w:rPr>
+    </w:lvl>
+    <w:lvl w:ilvl="7" w:tentative="1">
+      <w:start w:val="1"/>
+      <w:numFmt w:val="bullet"/>
+      <w:lvlText w:val=""/>
+      <w:lvlJc w:val="left"/>
+      <w:pPr>
+        <w:tabs>
+          <w:tab w:val="num" w:pos="5760"/>
+        </w:tabs>
+        <w:ind w:left="5760" w:hanging="360"/>
+      </w:pPr>
+      <w:rPr>
+        <w:rFonts w:ascii="Wingdings" w:hAnsi="Wingdings" w:hint="default"/>
+        <w:sz w:val="20"/>
+      </w:rPr>
+    </w:lvl>
+    <w:lvl w:ilvl="8" w:tentative="1">
+      <w:start w:val="1"/>
+      <w:numFmt w:val="bullet"/>
+      <w:lvlText w:val=""/>
+      <w:lvlJc w:val="left"/>
+      <w:pPr>
+        <w:tabs>
+          <w:tab w:val="num" w:pos="6480"/>
+        </w:tabs>
+        <w:ind w:left="6480" w:hanging="360"/>
+      </w:pPr>
+      <w:rPr>
+        <w:rFonts w:ascii="Wingdings" w:hAnsi="Wingdings" w:hint="default"/>
+        <w:sz w:val="20"/>
+      </w:rPr>
+    </w:lvl>
+  </w:abstractNum>
+  <w:abstractNum w:abstractNumId="19" w15:restartNumberingAfterBreak="0">
+    <w:nsid w:val="47C4788C"/>
+    <w:multiLevelType w:val="multilevel"/>
+    <w:tmpl w:val="E7704420"/>
+    <w:lvl w:ilvl="0">
+      <w:start w:val="1"/>
+      <w:numFmt w:val="decimal"/>
+      <w:lvlText w:val="%1."/>
+      <w:lvlJc w:val="left"/>
+      <w:pPr>
+        <w:tabs>
+          <w:tab w:val="num" w:pos="720"/>
+        </w:tabs>
+        <w:ind w:left="720" w:hanging="360"/>
+      </w:pPr>
+    </w:lvl>
+    <w:lvl w:ilvl="1" w:tentative="1">
+      <w:start w:val="1"/>
+      <w:numFmt w:val="decimal"/>
+      <w:lvlText w:val="%2."/>
+      <w:lvlJc w:val="left"/>
+      <w:pPr>
+        <w:tabs>
+          <w:tab w:val="num" w:pos="1440"/>
+        </w:tabs>
+        <w:ind w:left="1440" w:hanging="360"/>
+      </w:pPr>
+    </w:lvl>
+    <w:lvl w:ilvl="2" w:tentative="1">
+      <w:start w:val="1"/>
+      <w:numFmt w:val="decimal"/>
+      <w:lvlText w:val="%3."/>
+      <w:lvlJc w:val="left"/>
+      <w:pPr>
+        <w:tabs>
+          <w:tab w:val="num" w:pos="2160"/>
+        </w:tabs>
+        <w:ind w:left="2160" w:hanging="360"/>
+      </w:pPr>
+    </w:lvl>
+    <w:lvl w:ilvl="3" w:tentative="1">
+      <w:start w:val="1"/>
+      <w:numFmt w:val="decimal"/>
+      <w:lvlText w:val="%4."/>
+      <w:lvlJc w:val="left"/>
+      <w:pPr>
+        <w:tabs>
+          <w:tab w:val="num" w:pos="2880"/>
+        </w:tabs>
+        <w:ind w:left="2880" w:hanging="360"/>
+      </w:pPr>
+    </w:lvl>
+    <w:lvl w:ilvl="4" w:tentative="1">
+      <w:start w:val="1"/>
+      <w:numFmt w:val="decimal"/>
+      <w:lvlText w:val="%5."/>
+      <w:lvlJc w:val="left"/>
+      <w:pPr>
+        <w:tabs>
+          <w:tab w:val="num" w:pos="3600"/>
+        </w:tabs>
+        <w:ind w:left="3600" w:hanging="360"/>
+      </w:pPr>
+    </w:lvl>
+    <w:lvl w:ilvl="5" w:tentative="1">
+      <w:start w:val="1"/>
+      <w:numFmt w:val="decimal"/>
+      <w:lvlText w:val="%6."/>
+      <w:lvlJc w:val="left"/>
+      <w:pPr>
+        <w:tabs>
+          <w:tab w:val="num" w:pos="4320"/>
+        </w:tabs>
+        <w:ind w:left="4320" w:hanging="360"/>
+      </w:pPr>
+    </w:lvl>
+    <w:lvl w:ilvl="6" w:tentative="1">
+      <w:start w:val="1"/>
+      <w:numFmt w:val="decimal"/>
+      <w:lvlText w:val="%7."/>
+      <w:lvlJc w:val="left"/>
+      <w:pPr>
+        <w:tabs>
+          <w:tab w:val="num" w:pos="5040"/>
+        </w:tabs>
+        <w:ind w:left="5040" w:hanging="360"/>
+      </w:pPr>
+    </w:lvl>
+    <w:lvl w:ilvl="7" w:tentative="1">
+      <w:start w:val="1"/>
+      <w:numFmt w:val="decimal"/>
+      <w:lvlText w:val="%8."/>
+      <w:lvlJc w:val="left"/>
+      <w:pPr>
+        <w:tabs>
+          <w:tab w:val="num" w:pos="5760"/>
+        </w:tabs>
+        <w:ind w:left="5760" w:hanging="360"/>
+      </w:pPr>
+    </w:lvl>
+    <w:lvl w:ilvl="8" w:tentative="1">
+      <w:start w:val="1"/>
+      <w:numFmt w:val="decimal"/>
+      <w:lvlText w:val="%9."/>
+      <w:lvlJc w:val="left"/>
+      <w:pPr>
+        <w:tabs>
+          <w:tab w:val="num" w:pos="6480"/>
+        </w:tabs>
+        <w:ind w:left="6480" w:hanging="360"/>
+      </w:pPr>
+    </w:lvl>
+  </w:abstractNum>
+  <w:abstractNum w:abstractNumId="20" w15:restartNumberingAfterBreak="0">
     <w:nsid w:val="4DA319BE"/>
     <w:multiLevelType w:val="multilevel"/>
     <w:tmpl w:val="6A9EA6C2"/>
@@ -3874,7 +4065,7 @@
       </w:pPr>
     </w:lvl>
   </w:abstractNum>
-  <w:abstractNum w:abstractNumId="12" w15:restartNumberingAfterBreak="0">
+  <w:abstractNum w:abstractNumId="21" w15:restartNumberingAfterBreak="0">
     <w:nsid w:val="4E0C675A"/>
     <w:multiLevelType w:val="multilevel"/>
     <w:tmpl w:val="7876AE0C"/>
@@ -4023,7 +4214,7 @@
       </w:rPr>
     </w:lvl>
   </w:abstractNum>
-  <w:abstractNum w:abstractNumId="13" w15:restartNumberingAfterBreak="0">
+  <w:abstractNum w:abstractNumId="22" w15:restartNumberingAfterBreak="0">
     <w:nsid w:val="55C35F52"/>
     <w:multiLevelType w:val="multilevel"/>
     <w:tmpl w:val="28603C52"/>
@@ -4172,7 +4363,7 @@
       </w:rPr>
     </w:lvl>
   </w:abstractNum>
-  <w:abstractNum w:abstractNumId="14" w15:restartNumberingAfterBreak="0">
+  <w:abstractNum w:abstractNumId="23" w15:restartNumberingAfterBreak="0">
     <w:nsid w:val="694C4D3E"/>
     <w:multiLevelType w:val="multilevel"/>
     <w:tmpl w:val="FF3AFFA2"/>
@@ -4321,7 +4512,156 @@
       </w:rPr>
     </w:lvl>
   </w:abstractNum>
-  <w:abstractNum w:abstractNumId="15" w15:restartNumberingAfterBreak="0">
+  <w:abstractNum w:abstractNumId="24" w15:restartNumberingAfterBreak="0">
+    <w:nsid w:val="6E9C2FAE"/>
+    <w:multiLevelType w:val="multilevel"/>
+    <w:tmpl w:val="B780555A"/>
+    <w:lvl w:ilvl="0">
+      <w:start w:val="1"/>
+      <w:numFmt w:val="bullet"/>
+      <w:lvlText w:val=""/>
+      <w:lvlJc w:val="left"/>
+      <w:pPr>
+        <w:tabs>
+          <w:tab w:val="num" w:pos="720"/>
+        </w:tabs>
+        <w:ind w:left="720" w:hanging="360"/>
+      </w:pPr>
+      <w:rPr>
+        <w:rFonts w:ascii="Symbol" w:hAnsi="Symbol" w:hint="default"/>
+        <w:sz w:val="20"/>
+      </w:rPr>
+    </w:lvl>
+    <w:lvl w:ilvl="1" w:tentative="1">
+      <w:start w:val="1"/>
+      <w:numFmt w:val="bullet"/>
+      <w:lvlText w:val="o"/>
+      <w:lvlJc w:val="left"/>
+      <w:pPr>
+        <w:tabs>
+          <w:tab w:val="num" w:pos="1440"/>
+        </w:tabs>
+        <w:ind w:left="1440" w:hanging="360"/>
+      </w:pPr>
+      <w:rPr>
+        <w:rFonts w:ascii="Courier New" w:hAnsi="Courier New" w:hint="default"/>
+        <w:sz w:val="20"/>
+      </w:rPr>
+    </w:lvl>
+    <w:lvl w:ilvl="2" w:tentative="1">
+      <w:start w:val="1"/>
+      <w:numFmt w:val="bullet"/>
+      <w:lvlText w:val=""/>
+      <w:lvlJc w:val="left"/>
+      <w:pPr>
+        <w:tabs>
+          <w:tab w:val="num" w:pos="2160"/>
+        </w:tabs>
+        <w:ind w:left="2160" w:hanging="360"/>
+      </w:pPr>
+      <w:rPr>
+        <w:rFonts w:ascii="Wingdings" w:hAnsi="Wingdings" w:hint="default"/>
+        <w:sz w:val="20"/>
+      </w:rPr>
+    </w:lvl>
+    <w:lvl w:ilvl="3" w:tentative="1">
+      <w:start w:val="1"/>
+      <w:numFmt w:val="bullet"/>
+      <w:lvlText w:val=""/>
+      <w:lvlJc w:val="left"/>
+      <w:pPr>
+        <w:tabs>
+          <w:tab w:val="num" w:pos="2880"/>
+        </w:tabs>
+        <w:ind w:left="2880" w:hanging="360"/>
+      </w:pPr>
+      <w:rPr>
+        <w:rFonts w:ascii="Wingdings" w:hAnsi="Wingdings" w:hint="default"/>
+        <w:sz w:val="20"/>
+      </w:rPr>
+    </w:lvl>
+    <w:lvl w:ilvl="4" w:tentative="1">
+      <w:start w:val="1"/>
+      <w:numFmt w:val="bullet"/>
+      <w:lvlText w:val=""/>
+      <w:lvlJc w:val="left"/>
+      <w:pPr>
+        <w:tabs>
+          <w:tab w:val="num" w:pos="3600"/>
+        </w:tabs>
+        <w:ind w:left="3600" w:hanging="360"/>
+      </w:pPr>
+      <w:rPr>
+        <w:rFonts w:ascii="Wingdings" w:hAnsi="Wingdings" w:hint="default"/>
+        <w:sz w:val="20"/>
+      </w:rPr>
+    </w:lvl>
+    <w:lvl w:ilvl="5" w:tentative="1">
+      <w:start w:val="1"/>
+      <w:numFmt w:val="bullet"/>
+      <w:lvlText w:val=""/>
+      <w:lvlJc w:val="left"/>
+      <w:pPr>
+        <w:tabs>
+          <w:tab w:val="num" w:pos="4320"/>
+        </w:tabs>
+        <w:ind w:left="4320" w:hanging="360"/>
+      </w:pPr>
+      <w:rPr>
+        <w:rFonts w:ascii="Wingdings" w:hAnsi="Wingdings" w:hint="default"/>
+        <w:sz w:val="20"/>
+      </w:rPr>
+    </w:lvl>
+    <w:lvl w:ilvl="6" w:tentative="1">
+      <w:start w:val="1"/>
+      <w:numFmt w:val="bullet"/>
+      <w:lvlText w:val=""/>
+      <w:lvlJc w:val="left"/>
+      <w:pPr>
+        <w:tabs>
+          <w:tab w:val="num" w:pos="5040"/>
+        </w:tabs>
+        <w:ind w:left="5040" w:hanging="360"/>
+      </w:pPr>
+      <w:rPr>
+        <w:rFonts w:ascii="Wingdings" w:hAnsi="Wingdings" w:hint="default"/>
+        <w:sz w:val="20"/>
+      </w:rPr>
+    </w:lvl>
+    <w:lvl w:ilvl="7" w:tentative="1">
+      <w:start w:val="1"/>
+      <w:numFmt w:val="bullet"/>
+      <w:lvlText w:val=""/>
+      <w:lvlJc w:val="left"/>
+      <w:pPr>
+        <w:tabs>
+          <w:tab w:val="num" w:pos="5760"/>
+        </w:tabs>
+        <w:ind w:left="5760" w:hanging="360"/>
+      </w:pPr>
+      <w:rPr>
+        <w:rFonts w:ascii="Wingdings" w:hAnsi="Wingdings" w:hint="default"/>
+        <w:sz w:val="20"/>
+      </w:rPr>
+    </w:lvl>
+    <w:lvl w:ilvl="8" w:tentative="1">
+      <w:start w:val="1"/>
+      <w:numFmt w:val="bullet"/>
+      <w:lvlText w:val=""/>
+      <w:lvlJc w:val="left"/>
+      <w:pPr>
+        <w:tabs>
+          <w:tab w:val="num" w:pos="6480"/>
+        </w:tabs>
+        <w:ind w:left="6480" w:hanging="360"/>
+      </w:pPr>
+      <w:rPr>
+        <w:rFonts w:ascii="Wingdings" w:hAnsi="Wingdings" w:hint="default"/>
+        <w:sz w:val="20"/>
+      </w:rPr>
+    </w:lvl>
+  </w:abstractNum>
+  <w:abstractNum w:abstractNumId="25" w15:restartNumberingAfterBreak="0">
     <w:nsid w:val="71D55AC0"/>
     <w:multiLevelType w:val="multilevel"/>
     <w:tmpl w:val="674647DA"/>
@@ -4470,7 +4810,7 @@
       </w:rPr>
     </w:lvl>
   </w:abstractNum>
-  <w:abstractNum w:abstractNumId="16" w15:restartNumberingAfterBreak="0">
+  <w:abstractNum w:abstractNumId="26" w15:restartNumberingAfterBreak="0">
     <w:nsid w:val="7ED45254"/>
     <w:multiLevelType w:val="multilevel"/>
     <w:tmpl w:val="71E03BF8"/>
@@ -4584,55 +4924,85 @@
     </w:lvl>
   </w:abstractNum>
   <w:num w:numId="1" w16cid:durableId="1828669141">
+    <w:abstractNumId w:val="11"/>
+  </w:num>
+  <w:num w:numId="2" w16cid:durableId="2064911034">
+    <w:abstractNumId w:val="4"/>
+  </w:num>
+  <w:num w:numId="3" w16cid:durableId="550309157">
+    <w:abstractNumId w:val="12"/>
+  </w:num>
+  <w:num w:numId="4" w16cid:durableId="1745640259">
+    <w:abstractNumId w:val="25"/>
+  </w:num>
+  <w:num w:numId="5" w16cid:durableId="1073746973">
+    <w:abstractNumId w:val="23"/>
+  </w:num>
+  <w:num w:numId="6" w16cid:durableId="1250693201">
     <w:abstractNumId w:val="7"/>
   </w:num>
-  <w:num w:numId="2" w16cid:durableId="2064911034">
+  <w:num w:numId="7" w16cid:durableId="487670875">
+    <w:abstractNumId w:val="10"/>
+  </w:num>
+  <w:num w:numId="8" w16cid:durableId="1485974871">
+    <w:abstractNumId w:val="9"/>
+  </w:num>
+  <w:num w:numId="9" w16cid:durableId="1233352607">
+    <w:abstractNumId w:val="1"/>
+  </w:num>
+  <w:num w:numId="10" w16cid:durableId="1214391721">
+    <w:abstractNumId w:val="22"/>
+  </w:num>
+  <w:num w:numId="11" w16cid:durableId="2009824077">
+    <w:abstractNumId w:val="26"/>
+  </w:num>
+  <w:num w:numId="12" w16cid:durableId="1446457594">
+    <w:abstractNumId w:val="21"/>
+  </w:num>
+  <w:num w:numId="13" w16cid:durableId="171183068">
+    <w:abstractNumId w:val="13"/>
+  </w:num>
+  <w:num w:numId="14" w16cid:durableId="590624465">
+    <w:abstractNumId w:val="16"/>
+  </w:num>
+  <w:num w:numId="15" w16cid:durableId="1176846684">
+    <w:abstractNumId w:val="8"/>
+  </w:num>
+  <w:num w:numId="16" w16cid:durableId="1301111899">
     <w:abstractNumId w:val="2"/>
   </w:num>
-  <w:num w:numId="3" w16cid:durableId="550309157">
-    <w:abstractNumId w:val="8"/>
+  <w:num w:numId="17" w16cid:durableId="2117365110">
+    <w:abstractNumId w:val="20"/>
   </w:num>
-  <w:num w:numId="4" w16cid:durableId="1745640259">
-    <w:abstractNumId w:val="15"/>
+  <w:num w:numId="18" w16cid:durableId="462580656">
+    <w:abstractNumId w:val="0"/>
   </w:num>
-  <w:num w:numId="5" w16cid:durableId="1073746973">
+  <w:num w:numId="19" w16cid:durableId="901528123">
+    <w:abstractNumId w:val="3"/>
+  </w:num>
+  <w:num w:numId="20" w16cid:durableId="1659311463">
+    <w:abstractNumId w:val="5"/>
+  </w:num>
+  <w:num w:numId="21" w16cid:durableId="1970623447">
+    <w:abstractNumId w:val="19"/>
+  </w:num>
+  <w:num w:numId="22" w16cid:durableId="1876695278">
+    <w:abstractNumId w:val="24"/>
+  </w:num>
+  <w:num w:numId="23" w16cid:durableId="1181702648">
+    <w:abstractNumId w:val="6"/>
+  </w:num>
+  <w:num w:numId="24" w16cid:durableId="1561483351">
     <w:abstractNumId w:val="14"/>
   </w:num>
-  <w:num w:numId="6" w16cid:durableId="1250693201">
-    <w:abstractNumId w:val="3"/>
+  <w:num w:numId="25" w16cid:durableId="671492556">
+    <w:abstractNumId w:val="18"/>
   </w:num>
-  <w:num w:numId="7" w16cid:durableId="487670875">
-    <w:abstractNumId w:val="6"/>
+  <w:num w:numId="26" w16cid:durableId="371929902">
+    <w:abstractNumId w:val="17"/>
   </w:num>
-  <w:num w:numId="8" w16cid:durableId="1485974871">
-    <w:abstractNumId w:val="5"/>
-  </w:num>
-  <w:num w:numId="9" w16cid:durableId="1233352607">
-    <w:abstractNumId w:val="0"/>
-  </w:num>
-  <w:num w:numId="10" w16cid:durableId="1214391721">
-    <w:abstractNumId w:val="13"/>
-  </w:num>
-  <w:num w:numId="11" w16cid:durableId="2009824077">
-    <w:abstractNumId w:val="16"/>
-  </w:num>
-  <w:num w:numId="12" w16cid:durableId="1446457594">
-    <w:abstractNumId w:val="12"/>
-  </w:num>
-  <w:num w:numId="13" w16cid:durableId="171183068">
-    <w:abstractNumId w:val="9"/>
-  </w:num>
-  <w:num w:numId="14" w16cid:durableId="590624465">
-    <w:abstractNumId w:val="10"/>
-  </w:num>
-  <w:num w:numId="15" w16cid:durableId="1176846684">
-    <w:abstractNumId w:val="4"/>
-  </w:num>
-  <w:num w:numId="16" w16cid:durableId="1301111899">
-    <w:abstractNumId w:val="1"/>
-  </w:num>
-  <w:num w:numId="17" w16cid:durableId="2117365110">
-    <w:abstractNumId w:val="11"/>
+  <w:num w:numId="27" w16cid:durableId="1697317020">
+    <w:abstractNumId w:val="15"/>
   </w:num>
 </w:numbering>
 </file>

</xml_diff>